<commit_message>
Added Data Visualization-III.docx file
</commit_message>
<xml_diff>
--- a/Data Visualization-III.docx
+++ b/Data Visualization-III.docx
@@ -980,6 +980,13 @@
         <w:t>()</w:t>
       </w:r>
       <w:proofErr w:type="gramEnd"/>
+    </w:p>
+    <w:p>
+      <w:pPr>
+        <w:pBdr>
+          <w:bottom w:val="single" w:sz="12" w:space="1" w:color="auto"/>
+        </w:pBdr>
+      </w:pPr>
     </w:p>
     <w:p/>
     <w:p/>
@@ -1400,10 +1407,7 @@
         <w:t>If you have a dataset you'd like to work with or need help with any specific code, feel free to share it!</w:t>
       </w:r>
     </w:p>
-    <w:p>
-      <w:bookmarkStart w:id="0" w:name="_GoBack"/>
-      <w:bookmarkEnd w:id="0"/>
-    </w:p>
+    <w:p/>
     <w:p>
       <w:pPr>
         <w:spacing w:before="100" w:beforeAutospacing="1" w:after="100" w:afterAutospacing="1" w:line="240" w:lineRule="auto"/>
@@ -2972,34 +2976,24 @@
       </w:pPr>
     </w:p>
     <w:p>
-      <w:proofErr w:type="spellStart"/>
+      <w:r>
+        <w:t>*</w:t>
+      </w:r>
+      <w:r>
+        <w:t xml:space="preserve">code </w:t>
+      </w:r>
       <w:proofErr w:type="gramStart"/>
       <w:r>
+        <w:t>explain :</w:t>
+      </w:r>
+      <w:bookmarkStart w:id="0" w:name="_GoBack"/>
+      <w:bookmarkEnd w:id="0"/>
+      <w:r>
         <w:t>plt.gca</w:t>
       </w:r>
-      <w:proofErr w:type="spellEnd"/>
-      <w:r>
-        <w:t>(</w:t>
-      </w:r>
       <w:proofErr w:type="gramEnd"/>
       <w:r>
-        <w:t>).</w:t>
-      </w:r>
-      <w:proofErr w:type="spellStart"/>
-      <w:r>
-        <w:t>bar_label</w:t>
-      </w:r>
-      <w:proofErr w:type="spellEnd"/>
-      <w:r>
-        <w:t>(</w:t>
-      </w:r>
-      <w:proofErr w:type="spellStart"/>
-      <w:r>
-        <w:t>plt.gca</w:t>
-      </w:r>
-      <w:proofErr w:type="spellEnd"/>
-      <w:r>
-        <w:t xml:space="preserve">().containers[0], </w:t>
+        <w:t xml:space="preserve">().bar_label(plt.gca().containers[0], </w:t>
       </w:r>
       <w:proofErr w:type="spellStart"/>
       <w:r>
@@ -3008,6 +3002,9 @@
       <w:proofErr w:type="spellEnd"/>
       <w:r>
         <w:t>='%d')</w:t>
+      </w:r>
+      <w:r>
+        <w:t>-&gt;</w:t>
       </w:r>
     </w:p>
     <w:p>
@@ -10757,6 +10754,2223 @@
           <w:lang w:bidi="mr-IN"/>
         </w:rPr>
         <w:t>Let me know if you need more clarification on this!</w:t>
+      </w:r>
+    </w:p>
+    <w:p/>
+    <w:p/>
+    <w:p/>
+    <w:p/>
+    <w:p/>
+    <w:p/>
+    <w:p/>
+    <w:p/>
+    <w:p/>
+    <w:p/>
+    <w:p/>
+    <w:p/>
+    <w:p/>
+    <w:p/>
+    <w:p/>
+    <w:p/>
+    <w:p/>
+    <w:p/>
+    <w:p>
+      <w:pPr>
+        <w:pStyle w:val="NormalWeb"/>
+      </w:pPr>
+      <w:r>
+        <w:lastRenderedPageBreak/>
+        <w:t>Viva questions</w:t>
+      </w:r>
+      <w:proofErr w:type="gramStart"/>
+      <w:r>
+        <w:t>:</w:t>
+      </w:r>
+      <w:proofErr w:type="gramEnd"/>
+      <w:r>
+        <w:br/>
+      </w:r>
+      <w:r>
+        <w:t xml:space="preserve">Of course! Here's a full set of </w:t>
+      </w:r>
+      <w:r>
+        <w:rPr>
+          <w:rStyle w:val="Strong"/>
+        </w:rPr>
+        <w:t>viva questions</w:t>
+      </w:r>
+      <w:r>
+        <w:t xml:space="preserve"> (basic to medium level) </w:t>
+      </w:r>
+      <w:r>
+        <w:rPr>
+          <w:rStyle w:val="Strong"/>
+        </w:rPr>
+        <w:t>based on your given problem statement and code</w:t>
+      </w:r>
+      <w:r>
+        <w:t xml:space="preserve"> along with </w:t>
+      </w:r>
+      <w:r>
+        <w:rPr>
+          <w:rStyle w:val="Strong"/>
+        </w:rPr>
+        <w:t>detailed sample answers</w:t>
+      </w:r>
+      <w:r>
+        <w:t>:</w:t>
+      </w:r>
+    </w:p>
+    <w:p>
+      <w:r>
+        <w:pict>
+          <v:rect id="_x0000_i1026" style="width:0;height:1.5pt" o:hralign="center" o:hrstd="t" o:hr="t" fillcolor="#a0a0a0" stroked="f"/>
+        </w:pict>
+      </w:r>
+    </w:p>
+    <w:p>
+      <w:pPr>
+        <w:pStyle w:val="Heading3"/>
+      </w:pPr>
+      <w:r>
+        <w:t xml:space="preserve">1. </w:t>
+      </w:r>
+      <w:r>
+        <w:rPr>
+          <w:rStyle w:val="Strong"/>
+          <w:b/>
+          <w:bCs/>
+        </w:rPr>
+        <w:t>What is the Iris Dataset? Why is it commonly used?</w:t>
+      </w:r>
+    </w:p>
+    <w:p>
+      <w:pPr>
+        <w:pStyle w:val="NormalWeb"/>
+      </w:pPr>
+      <w:r>
+        <w:rPr>
+          <w:rStyle w:val="Strong"/>
+        </w:rPr>
+        <w:t>Answer</w:t>
+      </w:r>
+      <w:proofErr w:type="gramStart"/>
+      <w:r>
+        <w:t>:</w:t>
+      </w:r>
+      <w:proofErr w:type="gramEnd"/>
+      <w:r>
+        <w:br/>
+        <w:t xml:space="preserve">The Iris dataset is a famous dataset introduced by Sir Ronald Fisher. It contains 150 samples of iris flowers, with three species: </w:t>
+      </w:r>
+      <w:proofErr w:type="spellStart"/>
+      <w:r>
+        <w:t>Setosa</w:t>
+      </w:r>
+      <w:proofErr w:type="spellEnd"/>
+      <w:r>
+        <w:t xml:space="preserve">, </w:t>
+      </w:r>
+      <w:proofErr w:type="spellStart"/>
+      <w:r>
+        <w:t>Versicolor</w:t>
+      </w:r>
+      <w:proofErr w:type="spellEnd"/>
+      <w:r>
+        <w:t xml:space="preserve">, and </w:t>
+      </w:r>
+      <w:proofErr w:type="spellStart"/>
+      <w:r>
+        <w:t>Virginica</w:t>
+      </w:r>
+      <w:proofErr w:type="spellEnd"/>
+      <w:r>
+        <w:t>. Each sample has four features: sepal length, sepal width, petal length, and petal width, all measured in centimeters. It is widely used for machine learning and data visualization practice because it's small, well-structured, and has clear class separation.</w:t>
+      </w:r>
+    </w:p>
+    <w:p>
+      <w:r>
+        <w:pict>
+          <v:rect id="_x0000_i1027" style="width:0;height:1.5pt" o:hralign="center" o:hrstd="t" o:hr="t" fillcolor="#a0a0a0" stroked="f"/>
+        </w:pict>
+      </w:r>
+    </w:p>
+    <w:p>
+      <w:pPr>
+        <w:pStyle w:val="Heading3"/>
+      </w:pPr>
+      <w:r>
+        <w:t xml:space="preserve">2. </w:t>
+      </w:r>
+      <w:r>
+        <w:rPr>
+          <w:rStyle w:val="Strong"/>
+          <w:b/>
+          <w:bCs/>
+        </w:rPr>
+        <w:t>List the features in the Iris dataset and their data types.</w:t>
+      </w:r>
+    </w:p>
+    <w:p>
+      <w:pPr>
+        <w:pStyle w:val="NormalWeb"/>
+      </w:pPr>
+      <w:r>
+        <w:rPr>
+          <w:rStyle w:val="Strong"/>
+        </w:rPr>
+        <w:t>Answer</w:t>
+      </w:r>
+      <w:r>
+        <w:t>:</w:t>
+      </w:r>
+    </w:p>
+    <w:p>
+      <w:pPr>
+        <w:pStyle w:val="NormalWeb"/>
+        <w:numPr>
+          <w:ilvl w:val="0"/>
+          <w:numId w:val="10"/>
+        </w:numPr>
+      </w:pPr>
+      <w:r>
+        <w:rPr>
+          <w:rStyle w:val="Strong"/>
+        </w:rPr>
+        <w:t>Features</w:t>
+      </w:r>
+      <w:r>
+        <w:t>:</w:t>
+      </w:r>
+    </w:p>
+    <w:p>
+      <w:pPr>
+        <w:pStyle w:val="NormalWeb"/>
+        <w:numPr>
+          <w:ilvl w:val="1"/>
+          <w:numId w:val="10"/>
+        </w:numPr>
+      </w:pPr>
+      <w:r>
+        <w:t>Sepal Length (numeric)</w:t>
+      </w:r>
+    </w:p>
+    <w:p>
+      <w:pPr>
+        <w:pStyle w:val="NormalWeb"/>
+        <w:numPr>
+          <w:ilvl w:val="1"/>
+          <w:numId w:val="10"/>
+        </w:numPr>
+      </w:pPr>
+      <w:r>
+        <w:t>Sepal Width (numeric)</w:t>
+      </w:r>
+    </w:p>
+    <w:p>
+      <w:pPr>
+        <w:pStyle w:val="NormalWeb"/>
+        <w:numPr>
+          <w:ilvl w:val="1"/>
+          <w:numId w:val="10"/>
+        </w:numPr>
+      </w:pPr>
+      <w:r>
+        <w:t>Petal Length (numeric)</w:t>
+      </w:r>
+    </w:p>
+    <w:p>
+      <w:pPr>
+        <w:pStyle w:val="NormalWeb"/>
+        <w:numPr>
+          <w:ilvl w:val="1"/>
+          <w:numId w:val="10"/>
+        </w:numPr>
+      </w:pPr>
+      <w:r>
+        <w:t>Petal Width (numeric)</w:t>
+      </w:r>
+    </w:p>
+    <w:p>
+      <w:pPr>
+        <w:pStyle w:val="NormalWeb"/>
+        <w:numPr>
+          <w:ilvl w:val="1"/>
+          <w:numId w:val="10"/>
+        </w:numPr>
+      </w:pPr>
+      <w:r>
+        <w:t>Species (nominal/categorical)</w:t>
+      </w:r>
+    </w:p>
+    <w:p>
+      <w:pPr>
+        <w:pStyle w:val="NormalWeb"/>
+        <w:numPr>
+          <w:ilvl w:val="0"/>
+          <w:numId w:val="10"/>
+        </w:numPr>
+      </w:pPr>
+      <w:r>
+        <w:rPr>
+          <w:rStyle w:val="Strong"/>
+        </w:rPr>
+        <w:t>Data Types</w:t>
+      </w:r>
+      <w:r>
+        <w:t>:</w:t>
+      </w:r>
+    </w:p>
+    <w:p>
+      <w:pPr>
+        <w:pStyle w:val="NormalWeb"/>
+        <w:numPr>
+          <w:ilvl w:val="1"/>
+          <w:numId w:val="10"/>
+        </w:numPr>
+      </w:pPr>
+      <w:r>
+        <w:t xml:space="preserve">The first four features are </w:t>
+      </w:r>
+      <w:r>
+        <w:rPr>
+          <w:rStyle w:val="Strong"/>
+        </w:rPr>
+        <w:t>continuous numeric variables</w:t>
+      </w:r>
+      <w:r>
+        <w:t>.</w:t>
+      </w:r>
+    </w:p>
+    <w:p>
+      <w:pPr>
+        <w:pStyle w:val="NormalWeb"/>
+        <w:numPr>
+          <w:ilvl w:val="1"/>
+          <w:numId w:val="10"/>
+        </w:numPr>
+      </w:pPr>
+      <w:r>
+        <w:t xml:space="preserve">'Species' is a </w:t>
+      </w:r>
+      <w:r>
+        <w:rPr>
+          <w:rStyle w:val="Strong"/>
+        </w:rPr>
+        <w:t>categorical variable</w:t>
+      </w:r>
+      <w:r>
+        <w:t xml:space="preserve"> (nominal).</w:t>
+      </w:r>
+    </w:p>
+    <w:p>
+      <w:r>
+        <w:pict>
+          <v:rect id="_x0000_i1028" style="width:0;height:1.5pt" o:hralign="center" o:hrstd="t" o:hr="t" fillcolor="#a0a0a0" stroked="f"/>
+        </w:pict>
+      </w:r>
+    </w:p>
+    <w:p>
+      <w:pPr>
+        <w:pStyle w:val="Heading3"/>
+      </w:pPr>
+      <w:r>
+        <w:t xml:space="preserve">3. </w:t>
+      </w:r>
+      <w:r>
+        <w:rPr>
+          <w:rStyle w:val="Strong"/>
+          <w:b/>
+          <w:bCs/>
+        </w:rPr>
+        <w:t>What is a Histogram and what does it show?</w:t>
+      </w:r>
+    </w:p>
+    <w:p>
+      <w:pPr>
+        <w:pStyle w:val="NormalWeb"/>
+      </w:pPr>
+      <w:r>
+        <w:rPr>
+          <w:rStyle w:val="Strong"/>
+        </w:rPr>
+        <w:t>Answer</w:t>
+      </w:r>
+      <w:proofErr w:type="gramStart"/>
+      <w:r>
+        <w:t>:</w:t>
+      </w:r>
+      <w:proofErr w:type="gramEnd"/>
+      <w:r>
+        <w:br/>
+        <w:t xml:space="preserve">A </w:t>
+      </w:r>
+      <w:r>
+        <w:rPr>
+          <w:rStyle w:val="Strong"/>
+        </w:rPr>
+        <w:t>histogram</w:t>
+      </w:r>
+      <w:r>
+        <w:t xml:space="preserve"> is a type of bar graph that represents the distribution of a numeric variable. It shows the frequency of data points falling into different ranges (called bins).</w:t>
+      </w:r>
+      <w:r>
+        <w:br/>
+      </w:r>
+      <w:r>
+        <w:rPr>
+          <w:rStyle w:val="Strong"/>
+        </w:rPr>
+        <w:t>In the code</w:t>
+      </w:r>
+      <w:r>
+        <w:t>: For each feature like Sepal Length, Sepal Width, etc., we plot histograms to observe how the data is distributed — whether it's skewed, normally distributed, etc.</w:t>
+      </w:r>
+    </w:p>
+    <w:p>
+      <w:r>
+        <w:pict>
+          <v:rect id="_x0000_i1029" style="width:0;height:1.5pt" o:hralign="center" o:hrstd="t" o:hr="t" fillcolor="#a0a0a0" stroked="f"/>
+        </w:pict>
+      </w:r>
+    </w:p>
+    <w:p>
+      <w:pPr>
+        <w:pStyle w:val="Heading3"/>
+      </w:pPr>
+      <w:r>
+        <w:t xml:space="preserve">4. </w:t>
+      </w:r>
+      <w:r>
+        <w:rPr>
+          <w:rStyle w:val="Strong"/>
+          <w:b/>
+          <w:bCs/>
+        </w:rPr>
+        <w:t>What is a Box Plot and why is it used?</w:t>
+      </w:r>
+    </w:p>
+    <w:p>
+      <w:pPr>
+        <w:pStyle w:val="NormalWeb"/>
+      </w:pPr>
+      <w:r>
+        <w:rPr>
+          <w:rStyle w:val="Strong"/>
+        </w:rPr>
+        <w:lastRenderedPageBreak/>
+        <w:t>Answer</w:t>
+      </w:r>
+      <w:proofErr w:type="gramStart"/>
+      <w:r>
+        <w:t>:</w:t>
+      </w:r>
+      <w:proofErr w:type="gramEnd"/>
+      <w:r>
+        <w:br/>
+        <w:t xml:space="preserve">A </w:t>
+      </w:r>
+      <w:r>
+        <w:rPr>
+          <w:rStyle w:val="Strong"/>
+        </w:rPr>
+        <w:t>box plot</w:t>
+      </w:r>
+      <w:r>
+        <w:t xml:space="preserve"> summarizes the distribution of a dataset based on five values: minimum, first quartile (Q1), median (Q2), third quartile (Q3), and maximum.</w:t>
+      </w:r>
+      <w:r>
+        <w:br/>
+        <w:t>It is useful to:</w:t>
+      </w:r>
+    </w:p>
+    <w:p>
+      <w:pPr>
+        <w:pStyle w:val="NormalWeb"/>
+        <w:numPr>
+          <w:ilvl w:val="0"/>
+          <w:numId w:val="11"/>
+        </w:numPr>
+      </w:pPr>
+      <w:r>
+        <w:t xml:space="preserve">Visualize the spread and </w:t>
+      </w:r>
+      <w:proofErr w:type="spellStart"/>
+      <w:r>
+        <w:t>skewness</w:t>
+      </w:r>
+      <w:proofErr w:type="spellEnd"/>
+      <w:r>
+        <w:t xml:space="preserve"> of the data</w:t>
+      </w:r>
+    </w:p>
+    <w:p>
+      <w:pPr>
+        <w:pStyle w:val="NormalWeb"/>
+        <w:numPr>
+          <w:ilvl w:val="0"/>
+          <w:numId w:val="11"/>
+        </w:numPr>
+      </w:pPr>
+      <w:r>
+        <w:t xml:space="preserve">Detect </w:t>
+      </w:r>
+      <w:r>
+        <w:rPr>
+          <w:rStyle w:val="Strong"/>
+        </w:rPr>
+        <w:t>outliers</w:t>
+      </w:r>
+    </w:p>
+    <w:p>
+      <w:pPr>
+        <w:pStyle w:val="NormalWeb"/>
+      </w:pPr>
+      <w:r>
+        <w:rPr>
+          <w:rStyle w:val="Strong"/>
+        </w:rPr>
+        <w:t>In your code</w:t>
+      </w:r>
+      <w:r>
+        <w:t>, box plots were drawn to check the presence of outliers and see the variation of each feature.</w:t>
+      </w:r>
+    </w:p>
+    <w:p>
+      <w:r>
+        <w:pict>
+          <v:rect id="_x0000_i1030" style="width:0;height:1.5pt" o:hralign="center" o:hrstd="t" o:hr="t" fillcolor="#a0a0a0" stroked="f"/>
+        </w:pict>
+      </w:r>
+    </w:p>
+    <w:p>
+      <w:pPr>
+        <w:pStyle w:val="Heading3"/>
+      </w:pPr>
+      <w:r>
+        <w:t xml:space="preserve">5. </w:t>
+      </w:r>
+      <w:r>
+        <w:rPr>
+          <w:rStyle w:val="Strong"/>
+          <w:b/>
+          <w:bCs/>
+        </w:rPr>
+        <w:t>What is IQR and how is it used to detect outliers?</w:t>
+      </w:r>
+    </w:p>
+    <w:p>
+      <w:pPr>
+        <w:pStyle w:val="NormalWeb"/>
+      </w:pPr>
+      <w:r>
+        <w:rPr>
+          <w:rStyle w:val="Strong"/>
+        </w:rPr>
+        <w:t>Answer</w:t>
+      </w:r>
+      <w:proofErr w:type="gramStart"/>
+      <w:r>
+        <w:t>:</w:t>
+      </w:r>
+      <w:proofErr w:type="gramEnd"/>
+      <w:r>
+        <w:br/>
+      </w:r>
+      <w:r>
+        <w:rPr>
+          <w:rStyle w:val="Strong"/>
+        </w:rPr>
+        <w:t>IQR (Interquartile Range)</w:t>
+      </w:r>
+      <w:r>
+        <w:t xml:space="preserve"> is the difference between the third quartile (Q3) and first quartile (Q1):</w:t>
+      </w:r>
+    </w:p>
+    <w:p>
+      <w:pPr>
+        <w:pStyle w:val="NormalWeb"/>
+      </w:pPr>
+      <w:r>
+        <w:rPr>
+          <w:rStyle w:val="Strong"/>
+        </w:rPr>
+        <w:t>IQR = Q3 - Q1</w:t>
+      </w:r>
+    </w:p>
+    <w:p>
+      <w:pPr>
+        <w:pStyle w:val="NormalWeb"/>
+      </w:pPr>
+      <w:r>
+        <w:t xml:space="preserve">An observation is considered an </w:t>
+      </w:r>
+      <w:r>
+        <w:rPr>
+          <w:rStyle w:val="Strong"/>
+        </w:rPr>
+        <w:t>outlier</w:t>
+      </w:r>
+      <w:r>
+        <w:t xml:space="preserve"> if it falls:</w:t>
+      </w:r>
+    </w:p>
+    <w:p>
+      <w:pPr>
+        <w:pStyle w:val="NormalWeb"/>
+        <w:numPr>
+          <w:ilvl w:val="0"/>
+          <w:numId w:val="12"/>
+        </w:numPr>
+      </w:pPr>
+      <w:r>
+        <w:t xml:space="preserve">Below </w:t>
+      </w:r>
+      <w:r>
+        <w:rPr>
+          <w:rStyle w:val="Strong"/>
+        </w:rPr>
+        <w:t>Q1 - 1.5×IQR</w:t>
+      </w:r>
+      <w:r>
+        <w:t xml:space="preserve"> or</w:t>
+      </w:r>
+    </w:p>
+    <w:p>
+      <w:pPr>
+        <w:pStyle w:val="NormalWeb"/>
+        <w:numPr>
+          <w:ilvl w:val="0"/>
+          <w:numId w:val="12"/>
+        </w:numPr>
+      </w:pPr>
+      <w:r>
+        <w:t xml:space="preserve">Above </w:t>
+      </w:r>
+      <w:r>
+        <w:rPr>
+          <w:rStyle w:val="Strong"/>
+        </w:rPr>
+        <w:t>Q3 + 1.5×IQR</w:t>
+      </w:r>
+    </w:p>
+    <w:p>
+      <w:pPr>
+        <w:pStyle w:val="NormalWeb"/>
+      </w:pPr>
+      <w:r>
+        <w:rPr>
+          <w:rStyle w:val="Strong"/>
+        </w:rPr>
+        <w:t>In the code</w:t>
+      </w:r>
+      <w:r>
+        <w:t>, you used IQR to find outliers for each feature separately.</w:t>
+      </w:r>
+    </w:p>
+    <w:p>
+      <w:r>
+        <w:pict>
+          <v:rect id="_x0000_i1031" style="width:0;height:1.5pt" o:hralign="center" o:hrstd="t" o:hr="t" fillcolor="#a0a0a0" stroked="f"/>
+        </w:pict>
+      </w:r>
+    </w:p>
+    <w:p>
+      <w:pPr>
+        <w:pStyle w:val="Heading3"/>
+      </w:pPr>
+      <w:r>
+        <w:t xml:space="preserve">6. </w:t>
+      </w:r>
+      <w:r>
+        <w:rPr>
+          <w:rStyle w:val="Strong"/>
+          <w:b/>
+          <w:bCs/>
+        </w:rPr>
+        <w:t>How does the code detect outliers?</w:t>
+      </w:r>
+    </w:p>
+    <w:p>
+      <w:pPr>
+        <w:pStyle w:val="NormalWeb"/>
+      </w:pPr>
+      <w:r>
+        <w:rPr>
+          <w:rStyle w:val="Strong"/>
+        </w:rPr>
+        <w:t>Answer</w:t>
+      </w:r>
+      <w:proofErr w:type="gramStart"/>
+      <w:r>
+        <w:t>:</w:t>
+      </w:r>
+      <w:proofErr w:type="gramEnd"/>
+      <w:r>
+        <w:br/>
+        <w:t>The code:</w:t>
+      </w:r>
+    </w:p>
+    <w:p>
+      <w:pPr>
+        <w:pStyle w:val="NormalWeb"/>
+        <w:numPr>
+          <w:ilvl w:val="0"/>
+          <w:numId w:val="13"/>
+        </w:numPr>
+      </w:pPr>
+      <w:r>
+        <w:t>Calculates Q1 (25th percentile) and Q3 (75th percentile) for each numeric feature.</w:t>
+      </w:r>
+    </w:p>
+    <w:p>
+      <w:pPr>
+        <w:pStyle w:val="NormalWeb"/>
+        <w:numPr>
+          <w:ilvl w:val="0"/>
+          <w:numId w:val="13"/>
+        </w:numPr>
+      </w:pPr>
+      <w:r>
+        <w:t>Calculates the IQR (Q3 - Q1).</w:t>
+      </w:r>
+    </w:p>
+    <w:p>
+      <w:pPr>
+        <w:pStyle w:val="NormalWeb"/>
+        <w:numPr>
+          <w:ilvl w:val="0"/>
+          <w:numId w:val="13"/>
+        </w:numPr>
+      </w:pPr>
+      <w:r>
+        <w:t xml:space="preserve">Sets </w:t>
+      </w:r>
+      <w:proofErr w:type="spellStart"/>
+      <w:r>
+        <w:rPr>
+          <w:rStyle w:val="Strong"/>
+        </w:rPr>
+        <w:t>lower_bound</w:t>
+      </w:r>
+      <w:proofErr w:type="spellEnd"/>
+      <w:r>
+        <w:rPr>
+          <w:rStyle w:val="Strong"/>
+        </w:rPr>
+        <w:t xml:space="preserve"> = Q1 - 1.5 × IQR</w:t>
+      </w:r>
+      <w:r>
+        <w:t xml:space="preserve"> and </w:t>
+      </w:r>
+      <w:proofErr w:type="spellStart"/>
+      <w:r>
+        <w:rPr>
+          <w:rStyle w:val="Strong"/>
+        </w:rPr>
+        <w:t>upper_bound</w:t>
+      </w:r>
+      <w:proofErr w:type="spellEnd"/>
+      <w:r>
+        <w:rPr>
+          <w:rStyle w:val="Strong"/>
+        </w:rPr>
+        <w:t xml:space="preserve"> = Q3 + 1.5 × IQR</w:t>
+      </w:r>
+      <w:r>
+        <w:t>.</w:t>
+      </w:r>
+    </w:p>
+    <w:p>
+      <w:pPr>
+        <w:pStyle w:val="NormalWeb"/>
+        <w:numPr>
+          <w:ilvl w:val="0"/>
+          <w:numId w:val="13"/>
+        </w:numPr>
+      </w:pPr>
+      <w:r>
+        <w:t xml:space="preserve">Data points outside these bounds are identified as </w:t>
+      </w:r>
+      <w:r>
+        <w:rPr>
+          <w:rStyle w:val="Strong"/>
+        </w:rPr>
+        <w:t>outliers</w:t>
+      </w:r>
+      <w:r>
+        <w:t>.</w:t>
+      </w:r>
+    </w:p>
+    <w:p>
+      <w:pPr>
+        <w:pStyle w:val="NormalWeb"/>
+      </w:pPr>
+      <w:r>
+        <w:t>Then, it prints the mean, median, standard deviation, and whether any outliers exist for that feature.</w:t>
+      </w:r>
+    </w:p>
+    <w:p>
+      <w:r>
+        <w:pict>
+          <v:rect id="_x0000_i1032" style="width:0;height:1.5pt" o:hralign="center" o:hrstd="t" o:hr="t" fillcolor="#a0a0a0" stroked="f"/>
+        </w:pict>
+      </w:r>
+    </w:p>
+    <w:p>
+      <w:pPr>
+        <w:pStyle w:val="Heading3"/>
+      </w:pPr>
+      <w:r>
+        <w:lastRenderedPageBreak/>
+        <w:t xml:space="preserve">7. </w:t>
+      </w:r>
+      <w:r>
+        <w:rPr>
+          <w:rStyle w:val="Strong"/>
+          <w:b/>
+          <w:bCs/>
+        </w:rPr>
+        <w:t>What does a Violin Plot show? Why is it used here?</w:t>
+      </w:r>
+    </w:p>
+    <w:p>
+      <w:pPr>
+        <w:pStyle w:val="NormalWeb"/>
+      </w:pPr>
+      <w:r>
+        <w:rPr>
+          <w:rStyle w:val="Strong"/>
+        </w:rPr>
+        <w:t>Answer</w:t>
+      </w:r>
+      <w:proofErr w:type="gramStart"/>
+      <w:r>
+        <w:t>:</w:t>
+      </w:r>
+      <w:proofErr w:type="gramEnd"/>
+      <w:r>
+        <w:br/>
+        <w:t xml:space="preserve">A </w:t>
+      </w:r>
+      <w:r>
+        <w:rPr>
+          <w:rStyle w:val="Strong"/>
+        </w:rPr>
+        <w:t>violin plot</w:t>
+      </w:r>
+      <w:r>
+        <w:t xml:space="preserve"> combines a </w:t>
+      </w:r>
+      <w:r>
+        <w:rPr>
+          <w:rStyle w:val="Strong"/>
+        </w:rPr>
+        <w:t>box plot</w:t>
+      </w:r>
+      <w:r>
+        <w:t xml:space="preserve"> with a </w:t>
+      </w:r>
+      <w:r>
+        <w:rPr>
+          <w:rStyle w:val="Strong"/>
+        </w:rPr>
+        <w:t>kernel density plot</w:t>
+      </w:r>
+      <w:r>
+        <w:t>.</w:t>
+      </w:r>
+      <w:r>
+        <w:br/>
+        <w:t>It shows:</w:t>
+      </w:r>
+    </w:p>
+    <w:p>
+      <w:pPr>
+        <w:pStyle w:val="NormalWeb"/>
+        <w:numPr>
+          <w:ilvl w:val="0"/>
+          <w:numId w:val="14"/>
+        </w:numPr>
+      </w:pPr>
+      <w:r>
+        <w:t>The distribution density of the data (like histogram + smooth curve)</w:t>
+      </w:r>
+    </w:p>
+    <w:p>
+      <w:pPr>
+        <w:pStyle w:val="NormalWeb"/>
+        <w:numPr>
+          <w:ilvl w:val="0"/>
+          <w:numId w:val="14"/>
+        </w:numPr>
+      </w:pPr>
+      <w:r>
+        <w:t>Median, quartiles, and possible multi-modalities</w:t>
+      </w:r>
+    </w:p>
+    <w:p>
+      <w:pPr>
+        <w:pStyle w:val="NormalWeb"/>
+      </w:pPr>
+      <w:r>
+        <w:rPr>
+          <w:rStyle w:val="Strong"/>
+        </w:rPr>
+        <w:t>In your code</w:t>
+      </w:r>
+      <w:r>
+        <w:t xml:space="preserve">, violin plots were plotted </w:t>
+      </w:r>
+      <w:r>
+        <w:rPr>
+          <w:rStyle w:val="Strong"/>
+        </w:rPr>
+        <w:t>per species</w:t>
+      </w:r>
+      <w:r>
+        <w:t xml:space="preserve"> for each feature to visually compare how different the flower types are for each feature.</w:t>
+      </w:r>
+    </w:p>
+    <w:p>
+      <w:r>
+        <w:pict>
+          <v:rect id="_x0000_i1033" style="width:0;height:1.5pt" o:hralign="center" o:hrstd="t" o:hr="t" fillcolor="#a0a0a0" stroked="f"/>
+        </w:pict>
+      </w:r>
+    </w:p>
+    <w:p>
+      <w:pPr>
+        <w:pStyle w:val="Heading3"/>
+      </w:pPr>
+      <w:r>
+        <w:t xml:space="preserve">8. </w:t>
+      </w:r>
+      <w:r>
+        <w:rPr>
+          <w:rStyle w:val="Strong"/>
+          <w:b/>
+          <w:bCs/>
+        </w:rPr>
+        <w:t xml:space="preserve">What is the purpose of using </w:t>
+      </w:r>
+      <w:proofErr w:type="spellStart"/>
+      <w:r>
+        <w:rPr>
+          <w:rStyle w:val="HTMLCode"/>
+        </w:rPr>
+        <w:t>plt.tight_</w:t>
+      </w:r>
+      <w:proofErr w:type="gramStart"/>
+      <w:r>
+        <w:rPr>
+          <w:rStyle w:val="HTMLCode"/>
+        </w:rPr>
+        <w:t>layout</w:t>
+      </w:r>
+      <w:proofErr w:type="spellEnd"/>
+      <w:r>
+        <w:rPr>
+          <w:rStyle w:val="HTMLCode"/>
+        </w:rPr>
+        <w:t>(</w:t>
+      </w:r>
+      <w:proofErr w:type="gramEnd"/>
+      <w:r>
+        <w:rPr>
+          <w:rStyle w:val="HTMLCode"/>
+        </w:rPr>
+        <w:t>)</w:t>
+      </w:r>
+      <w:r>
+        <w:rPr>
+          <w:rStyle w:val="Strong"/>
+          <w:b/>
+          <w:bCs/>
+        </w:rPr>
+        <w:t>?</w:t>
+      </w:r>
+    </w:p>
+    <w:p>
+      <w:pPr>
+        <w:pStyle w:val="NormalWeb"/>
+      </w:pPr>
+      <w:r>
+        <w:rPr>
+          <w:rStyle w:val="Strong"/>
+        </w:rPr>
+        <w:t>Answer</w:t>
+      </w:r>
+      <w:proofErr w:type="gramStart"/>
+      <w:r>
+        <w:t>:</w:t>
+      </w:r>
+      <w:proofErr w:type="gramEnd"/>
+      <w:r>
+        <w:br/>
+      </w:r>
+      <w:proofErr w:type="spellStart"/>
+      <w:r>
+        <w:rPr>
+          <w:rStyle w:val="HTMLCode"/>
+        </w:rPr>
+        <w:t>plt.tight_layout</w:t>
+      </w:r>
+      <w:proofErr w:type="spellEnd"/>
+      <w:r>
+        <w:rPr>
+          <w:rStyle w:val="HTMLCode"/>
+        </w:rPr>
+        <w:t>()</w:t>
+      </w:r>
+      <w:r>
+        <w:t xml:space="preserve"> automatically adjusts the subplot parameters to prevent overlapping of titles, axes labels, and plots.</w:t>
+      </w:r>
+      <w:r>
+        <w:br/>
+        <w:t>In your code, it was used after plotting multiple histograms, boxplots, and violin plots to make the layout clean and readable.</w:t>
+      </w:r>
+    </w:p>
+    <w:p>
+      <w:r>
+        <w:pict>
+          <v:rect id="_x0000_i1034" style="width:0;height:1.5pt" o:hralign="center" o:hrstd="t" o:hr="t" fillcolor="#a0a0a0" stroked="f"/>
+        </w:pict>
+      </w:r>
+    </w:p>
+    <w:p>
+      <w:pPr>
+        <w:pStyle w:val="Heading3"/>
+      </w:pPr>
+      <w:r>
+        <w:t xml:space="preserve">9. </w:t>
+      </w:r>
+      <w:r>
+        <w:rPr>
+          <w:rStyle w:val="Strong"/>
+          <w:b/>
+          <w:bCs/>
+        </w:rPr>
+        <w:t>What would happen if you included the "species" column in the histograms or boxplots?</w:t>
+      </w:r>
+    </w:p>
+    <w:p>
+      <w:pPr>
+        <w:pStyle w:val="NormalWeb"/>
+      </w:pPr>
+      <w:r>
+        <w:rPr>
+          <w:rStyle w:val="Strong"/>
+        </w:rPr>
+        <w:t>Answer</w:t>
+      </w:r>
+      <w:r>
+        <w:t>:</w:t>
+      </w:r>
+      <w:r>
+        <w:br/>
+        <w:t xml:space="preserve">"Species" is a </w:t>
+      </w:r>
+      <w:r>
+        <w:rPr>
+          <w:rStyle w:val="Strong"/>
+        </w:rPr>
+        <w:t>categorical</w:t>
+      </w:r>
+      <w:r>
+        <w:t xml:space="preserve"> variable. Attempting to plot a histogram or boxplot treating it as numerical will result in meaningless graphs or errors.</w:t>
+      </w:r>
+      <w:r>
+        <w:br/>
+        <w:t xml:space="preserve">Thus, in the code, you </w:t>
+      </w:r>
+      <w:r>
+        <w:rPr>
+          <w:rStyle w:val="Strong"/>
+        </w:rPr>
+        <w:t>excluded</w:t>
+      </w:r>
+      <w:r>
+        <w:t xml:space="preserve"> the last column (</w:t>
+      </w:r>
+      <w:r>
+        <w:rPr>
+          <w:rStyle w:val="HTMLCode"/>
+        </w:rPr>
+        <w:t>species</w:t>
+      </w:r>
+      <w:r>
+        <w:t>) while plotting.</w:t>
+      </w:r>
+    </w:p>
+    <w:p>
+      <w:r>
+        <w:pict>
+          <v:rect id="_x0000_i1035" style="width:0;height:1.5pt" o:hralign="center" o:hrstd="t" o:hr="t" fillcolor="#a0a0a0" stroked="f"/>
+        </w:pict>
+      </w:r>
+    </w:p>
+    <w:p>
+      <w:pPr>
+        <w:pStyle w:val="Heading3"/>
+      </w:pPr>
+      <w:r>
+        <w:t xml:space="preserve">10. </w:t>
+      </w:r>
+      <w:r>
+        <w:rPr>
+          <w:rStyle w:val="Strong"/>
+          <w:b/>
+          <w:bCs/>
+        </w:rPr>
+        <w:t xml:space="preserve">What is the role of </w:t>
+      </w:r>
+      <w:proofErr w:type="spellStart"/>
+      <w:r>
+        <w:rPr>
+          <w:rStyle w:val="Strong"/>
+          <w:b/>
+          <w:bCs/>
+        </w:rPr>
+        <w:t>Seaborn</w:t>
+      </w:r>
+      <w:proofErr w:type="spellEnd"/>
+      <w:r>
+        <w:rPr>
+          <w:rStyle w:val="Strong"/>
+          <w:b/>
+          <w:bCs/>
+        </w:rPr>
+        <w:t xml:space="preserve"> in this project?</w:t>
+      </w:r>
+    </w:p>
+    <w:p>
+      <w:pPr>
+        <w:pStyle w:val="NormalWeb"/>
+      </w:pPr>
+      <w:r>
+        <w:rPr>
+          <w:rStyle w:val="Strong"/>
+        </w:rPr>
+        <w:t>Answer</w:t>
+      </w:r>
+      <w:proofErr w:type="gramStart"/>
+      <w:r>
+        <w:t>:</w:t>
+      </w:r>
+      <w:proofErr w:type="gramEnd"/>
+      <w:r>
+        <w:br/>
+      </w:r>
+      <w:proofErr w:type="spellStart"/>
+      <w:r>
+        <w:rPr>
+          <w:rStyle w:val="Strong"/>
+        </w:rPr>
+        <w:t>Seaborn</w:t>
+      </w:r>
+      <w:proofErr w:type="spellEnd"/>
+      <w:r>
+        <w:t xml:space="preserve"> is a Python library built on top of </w:t>
+      </w:r>
+      <w:proofErr w:type="spellStart"/>
+      <w:r>
+        <w:t>Matplotlib</w:t>
+      </w:r>
+      <w:proofErr w:type="spellEnd"/>
+      <w:r>
+        <w:t xml:space="preserve"> that makes it easier to create attractive and informative statistical plots.</w:t>
+      </w:r>
+      <w:r>
+        <w:br/>
+        <w:t>In your code:</w:t>
+      </w:r>
+    </w:p>
+    <w:p>
+      <w:pPr>
+        <w:pStyle w:val="NormalWeb"/>
+        <w:numPr>
+          <w:ilvl w:val="0"/>
+          <w:numId w:val="15"/>
+        </w:numPr>
+      </w:pPr>
+      <w:proofErr w:type="spellStart"/>
+      <w:proofErr w:type="gramStart"/>
+      <w:r>
+        <w:rPr>
+          <w:rStyle w:val="HTMLCode"/>
+          <w:b/>
+          <w:bCs/>
+        </w:rPr>
+        <w:t>sns.boxplot</w:t>
+      </w:r>
+      <w:proofErr w:type="spellEnd"/>
+      <w:r>
+        <w:rPr>
+          <w:rStyle w:val="HTMLCode"/>
+          <w:b/>
+          <w:bCs/>
+        </w:rPr>
+        <w:t>(</w:t>
+      </w:r>
+      <w:proofErr w:type="gramEnd"/>
+      <w:r>
+        <w:rPr>
+          <w:rStyle w:val="HTMLCode"/>
+          <w:b/>
+          <w:bCs/>
+        </w:rPr>
+        <w:t>)</w:t>
+      </w:r>
+      <w:r>
+        <w:t xml:space="preserve"> was used for better-looking box plots.</w:t>
+      </w:r>
+    </w:p>
+    <w:p>
+      <w:pPr>
+        <w:pStyle w:val="NormalWeb"/>
+        <w:numPr>
+          <w:ilvl w:val="0"/>
+          <w:numId w:val="15"/>
+        </w:numPr>
+      </w:pPr>
+      <w:proofErr w:type="spellStart"/>
+      <w:proofErr w:type="gramStart"/>
+      <w:r>
+        <w:rPr>
+          <w:rStyle w:val="HTMLCode"/>
+          <w:b/>
+          <w:bCs/>
+        </w:rPr>
+        <w:t>sns.violinplot</w:t>
+      </w:r>
+      <w:proofErr w:type="spellEnd"/>
+      <w:r>
+        <w:rPr>
+          <w:rStyle w:val="HTMLCode"/>
+          <w:b/>
+          <w:bCs/>
+        </w:rPr>
+        <w:t>(</w:t>
+      </w:r>
+      <w:proofErr w:type="gramEnd"/>
+      <w:r>
+        <w:rPr>
+          <w:rStyle w:val="HTMLCode"/>
+          <w:b/>
+          <w:bCs/>
+        </w:rPr>
+        <w:t>)</w:t>
+      </w:r>
+      <w:r>
+        <w:t xml:space="preserve"> was used to draw violin plots grouped by flower variety.</w:t>
+      </w:r>
+    </w:p>
+    <w:p>
+      <w:r>
+        <w:pict>
+          <v:rect id="_x0000_i1036" style="width:0;height:1.5pt" o:hralign="center" o:hrstd="t" o:hr="t" fillcolor="#a0a0a0" stroked="f"/>
+        </w:pict>
+      </w:r>
+    </w:p>
+    <w:p>
+      <w:pPr>
+        <w:pStyle w:val="Heading3"/>
+      </w:pPr>
+      <w:r>
+        <w:lastRenderedPageBreak/>
+        <w:t xml:space="preserve">11. </w:t>
+      </w:r>
+      <w:r>
+        <w:rPr>
+          <w:rStyle w:val="Strong"/>
+          <w:b/>
+          <w:bCs/>
+        </w:rPr>
+        <w:t xml:space="preserve">Explain the code: </w:t>
+      </w:r>
+      <w:proofErr w:type="spellStart"/>
+      <w:r>
+        <w:rPr>
+          <w:rStyle w:val="HTMLCode"/>
+        </w:rPr>
+        <w:t>df.dtypes</w:t>
+      </w:r>
+      <w:proofErr w:type="spellEnd"/>
+    </w:p>
+    <w:p>
+      <w:pPr>
+        <w:pStyle w:val="NormalWeb"/>
+      </w:pPr>
+      <w:r>
+        <w:rPr>
+          <w:rStyle w:val="Strong"/>
+        </w:rPr>
+        <w:t>Answer</w:t>
+      </w:r>
+      <w:proofErr w:type="gramStart"/>
+      <w:r>
+        <w:t>:</w:t>
+      </w:r>
+      <w:proofErr w:type="gramEnd"/>
+      <w:r>
+        <w:br/>
+      </w:r>
+      <w:proofErr w:type="spellStart"/>
+      <w:r>
+        <w:rPr>
+          <w:rStyle w:val="HTMLCode"/>
+        </w:rPr>
+        <w:t>df.dtypes</w:t>
+      </w:r>
+      <w:proofErr w:type="spellEnd"/>
+      <w:r>
+        <w:t xml:space="preserve"> lists the </w:t>
+      </w:r>
+      <w:r>
+        <w:rPr>
+          <w:rStyle w:val="Strong"/>
+        </w:rPr>
+        <w:t>data types</w:t>
+      </w:r>
+      <w:r>
+        <w:t xml:space="preserve"> of each column in the </w:t>
+      </w:r>
+      <w:proofErr w:type="spellStart"/>
+      <w:r>
+        <w:t>dataframe</w:t>
+      </w:r>
+      <w:proofErr w:type="spellEnd"/>
+      <w:r>
+        <w:t xml:space="preserve"> </w:t>
+      </w:r>
+      <w:proofErr w:type="spellStart"/>
+      <w:r>
+        <w:rPr>
+          <w:rStyle w:val="HTMLCode"/>
+        </w:rPr>
+        <w:t>df</w:t>
+      </w:r>
+      <w:proofErr w:type="spellEnd"/>
+      <w:r>
+        <w:t>.</w:t>
+      </w:r>
+      <w:r>
+        <w:br/>
+        <w:t xml:space="preserve">It helps understand which columns </w:t>
+      </w:r>
+      <w:proofErr w:type="gramStart"/>
+      <w:r>
+        <w:t xml:space="preserve">are </w:t>
+      </w:r>
+      <w:r>
+        <w:rPr>
+          <w:rStyle w:val="Strong"/>
+        </w:rPr>
+        <w:t>numeric</w:t>
+      </w:r>
+      <w:proofErr w:type="gramEnd"/>
+      <w:r>
+        <w:t xml:space="preserve"> and which are </w:t>
+      </w:r>
+      <w:r>
+        <w:rPr>
+          <w:rStyle w:val="Strong"/>
+        </w:rPr>
+        <w:t>categorical</w:t>
+      </w:r>
+      <w:r>
+        <w:t>, guiding preprocessing or visualization decisions.</w:t>
+      </w:r>
+    </w:p>
+    <w:p>
+      <w:r>
+        <w:pict>
+          <v:rect id="_x0000_i1037" style="width:0;height:1.5pt" o:hralign="center" o:hrstd="t" o:hr="t" fillcolor="#a0a0a0" stroked="f"/>
+        </w:pict>
+      </w:r>
+    </w:p>
+    <w:p>
+      <w:pPr>
+        <w:pStyle w:val="Heading3"/>
+      </w:pPr>
+      <w:r>
+        <w:t xml:space="preserve">12. </w:t>
+      </w:r>
+      <w:r>
+        <w:rPr>
+          <w:rStyle w:val="Strong"/>
+          <w:b/>
+          <w:bCs/>
+        </w:rPr>
+        <w:t>Why is it important to study the distribution of features before model building?</w:t>
+      </w:r>
+    </w:p>
+    <w:p>
+      <w:pPr>
+        <w:pStyle w:val="NormalWeb"/>
+      </w:pPr>
+      <w:r>
+        <w:rPr>
+          <w:rStyle w:val="Strong"/>
+        </w:rPr>
+        <w:t>Answer</w:t>
+      </w:r>
+      <w:proofErr w:type="gramStart"/>
+      <w:r>
+        <w:t>:</w:t>
+      </w:r>
+      <w:proofErr w:type="gramEnd"/>
+      <w:r>
+        <w:br/>
+        <w:t>Understanding distributions helps in:</w:t>
+      </w:r>
+    </w:p>
+    <w:p>
+      <w:pPr>
+        <w:pStyle w:val="NormalWeb"/>
+        <w:numPr>
+          <w:ilvl w:val="0"/>
+          <w:numId w:val="16"/>
+        </w:numPr>
+      </w:pPr>
+      <w:r>
+        <w:t>Choosing the right machine learning algorithms</w:t>
+      </w:r>
+    </w:p>
+    <w:p>
+      <w:pPr>
+        <w:pStyle w:val="NormalWeb"/>
+        <w:numPr>
+          <w:ilvl w:val="0"/>
+          <w:numId w:val="16"/>
+        </w:numPr>
+      </w:pPr>
+      <w:r>
+        <w:t>Identifying skewed data that may require transformations</w:t>
+      </w:r>
+    </w:p>
+    <w:p>
+      <w:pPr>
+        <w:pStyle w:val="NormalWeb"/>
+        <w:numPr>
+          <w:ilvl w:val="0"/>
+          <w:numId w:val="16"/>
+        </w:numPr>
+      </w:pPr>
+      <w:r>
+        <w:t>Detecting outliers which could distort model performance</w:t>
+      </w:r>
+    </w:p>
+    <w:p>
+      <w:pPr>
+        <w:pStyle w:val="NormalWeb"/>
+        <w:numPr>
+          <w:ilvl w:val="0"/>
+          <w:numId w:val="16"/>
+        </w:numPr>
+      </w:pPr>
+      <w:r>
+        <w:t>Deciding feature engineering steps</w:t>
+      </w:r>
+    </w:p>
+    <w:p>
+      <w:r>
+        <w:pict>
+          <v:rect id="_x0000_i1038" style="width:0;height:1.5pt" o:hralign="center" o:hrstd="t" o:hr="t" fillcolor="#a0a0a0" stroked="f"/>
+        </w:pict>
+      </w:r>
+    </w:p>
+    <w:p>
+      <w:pPr>
+        <w:pStyle w:val="Heading3"/>
+      </w:pPr>
+      <w:r>
+        <w:t xml:space="preserve">13. </w:t>
+      </w:r>
+      <w:r>
+        <w:rPr>
+          <w:rStyle w:val="Strong"/>
+          <w:b/>
+          <w:bCs/>
+        </w:rPr>
+        <w:t>What kind of preprocessing might be needed if strong outliers are found?</w:t>
+      </w:r>
+    </w:p>
+    <w:p>
+      <w:pPr>
+        <w:pStyle w:val="NormalWeb"/>
+      </w:pPr>
+      <w:r>
+        <w:rPr>
+          <w:rStyle w:val="Strong"/>
+        </w:rPr>
+        <w:t>Answer</w:t>
+      </w:r>
+      <w:proofErr w:type="gramStart"/>
+      <w:r>
+        <w:t>:</w:t>
+      </w:r>
+      <w:proofErr w:type="gramEnd"/>
+      <w:r>
+        <w:br/>
+        <w:t>If strong outliers are detected, possible preprocessing steps include:</w:t>
+      </w:r>
+    </w:p>
+    <w:p>
+      <w:pPr>
+        <w:pStyle w:val="NormalWeb"/>
+        <w:numPr>
+          <w:ilvl w:val="0"/>
+          <w:numId w:val="17"/>
+        </w:numPr>
+      </w:pPr>
+      <w:r>
+        <w:t>Removing the outlier rows</w:t>
+      </w:r>
+    </w:p>
+    <w:p>
+      <w:pPr>
+        <w:pStyle w:val="NormalWeb"/>
+        <w:numPr>
+          <w:ilvl w:val="0"/>
+          <w:numId w:val="17"/>
+        </w:numPr>
+      </w:pPr>
+      <w:r>
+        <w:t>Applying transformations like log or square root</w:t>
+      </w:r>
+    </w:p>
+    <w:p>
+      <w:pPr>
+        <w:pStyle w:val="NormalWeb"/>
+        <w:numPr>
+          <w:ilvl w:val="0"/>
+          <w:numId w:val="17"/>
+        </w:numPr>
+      </w:pPr>
+      <w:r>
+        <w:t>Using robust algorithms that are not sensitive to outliers</w:t>
+      </w:r>
+    </w:p>
+    <w:p>
+      <w:r>
+        <w:pict>
+          <v:rect id="_x0000_i1039" style="width:0;height:1.5pt" o:hralign="center" o:hrstd="t" o:hr="t" fillcolor="#a0a0a0" stroked="f"/>
+        </w:pict>
+      </w:r>
+    </w:p>
+    <w:p>
+      <w:pPr>
+        <w:pStyle w:val="Heading3"/>
+      </w:pPr>
+      <w:r>
+        <w:t xml:space="preserve">14. </w:t>
+      </w:r>
+      <w:r>
+        <w:rPr>
+          <w:rStyle w:val="Strong"/>
+          <w:b/>
+          <w:bCs/>
+        </w:rPr>
+        <w:t xml:space="preserve">Why did we use </w:t>
+      </w:r>
+      <w:r>
+        <w:rPr>
+          <w:rStyle w:val="HTMLCode"/>
+        </w:rPr>
+        <w:t>enumerate</w:t>
+      </w:r>
+      <w:r>
+        <w:rPr>
+          <w:rStyle w:val="Strong"/>
+          <w:b/>
+          <w:bCs/>
+        </w:rPr>
+        <w:t xml:space="preserve"> in the plotting loops?</w:t>
+      </w:r>
+    </w:p>
+    <w:p>
+      <w:pPr>
+        <w:pStyle w:val="NormalWeb"/>
+      </w:pPr>
+      <w:r>
+        <w:rPr>
+          <w:rStyle w:val="Strong"/>
+        </w:rPr>
+        <w:t>Answer</w:t>
+      </w:r>
+      <w:proofErr w:type="gramStart"/>
+      <w:r>
+        <w:t>:</w:t>
+      </w:r>
+      <w:proofErr w:type="gramEnd"/>
+      <w:r>
+        <w:br/>
+      </w:r>
+      <w:r>
+        <w:rPr>
+          <w:rStyle w:val="HTMLCode"/>
+        </w:rPr>
+        <w:t>enumerate</w:t>
+      </w:r>
+      <w:r>
+        <w:t xml:space="preserve"> gives both </w:t>
+      </w:r>
+      <w:r>
+        <w:rPr>
+          <w:rStyle w:val="Strong"/>
+        </w:rPr>
+        <w:t>index</w:t>
+      </w:r>
+      <w:r>
+        <w:t xml:space="preserve"> and </w:t>
+      </w:r>
+      <w:r>
+        <w:rPr>
+          <w:rStyle w:val="Strong"/>
+        </w:rPr>
+        <w:t>column name</w:t>
+      </w:r>
+      <w:r>
+        <w:t xml:space="preserve"> in the loop.</w:t>
+      </w:r>
+      <w:r>
+        <w:br/>
+        <w:t xml:space="preserve">The </w:t>
+      </w:r>
+      <w:r>
+        <w:rPr>
+          <w:rStyle w:val="Strong"/>
+        </w:rPr>
+        <w:t>index</w:t>
+      </w:r>
+      <w:r>
+        <w:t xml:space="preserve"> is used to position each subplot correctly, and the </w:t>
+      </w:r>
+      <w:r>
+        <w:rPr>
+          <w:rStyle w:val="Strong"/>
+        </w:rPr>
+        <w:t>column name</w:t>
+      </w:r>
+      <w:r>
+        <w:t xml:space="preserve"> is used to access the data for plotting.</w:t>
+      </w:r>
+    </w:p>
+    <w:p>
+      <w:r>
+        <w:pict>
+          <v:rect id="_x0000_i1040" style="width:0;height:1.5pt" o:hralign="center" o:hrstd="t" o:hr="t" fillcolor="#a0a0a0" stroked="f"/>
+        </w:pict>
+      </w:r>
+    </w:p>
+    <w:p>
+      <w:pPr>
+        <w:pStyle w:val="Heading3"/>
+      </w:pPr>
+      <w:r>
+        <w:t xml:space="preserve">15. </w:t>
+      </w:r>
+      <w:r>
+        <w:rPr>
+          <w:rStyle w:val="Strong"/>
+          <w:b/>
+          <w:bCs/>
+        </w:rPr>
+        <w:t>What improvements can you suggest in this project?</w:t>
+      </w:r>
+    </w:p>
+    <w:p>
+      <w:pPr>
+        <w:pStyle w:val="NormalWeb"/>
+      </w:pPr>
+      <w:r>
+        <w:rPr>
+          <w:rStyle w:val="Strong"/>
+        </w:rPr>
+        <w:lastRenderedPageBreak/>
+        <w:t>Answer</w:t>
+      </w:r>
+      <w:proofErr w:type="gramStart"/>
+      <w:r>
+        <w:t>:</w:t>
+      </w:r>
+      <w:proofErr w:type="gramEnd"/>
+      <w:r>
+        <w:br/>
+        <w:t>Some improvements could be:</w:t>
+      </w:r>
+    </w:p>
+    <w:p>
+      <w:pPr>
+        <w:pStyle w:val="NormalWeb"/>
+        <w:numPr>
+          <w:ilvl w:val="0"/>
+          <w:numId w:val="18"/>
+        </w:numPr>
+      </w:pPr>
+      <w:r>
+        <w:t>Labeling violin plots more clearly.</w:t>
+      </w:r>
+    </w:p>
+    <w:p>
+      <w:pPr>
+        <w:pStyle w:val="NormalWeb"/>
+        <w:numPr>
+          <w:ilvl w:val="0"/>
+          <w:numId w:val="18"/>
+        </w:numPr>
+      </w:pPr>
+      <w:r>
+        <w:t>Highlighting outliers directly on the boxplots.</w:t>
+      </w:r>
+    </w:p>
+    <w:p>
+      <w:pPr>
+        <w:pStyle w:val="NormalWeb"/>
+        <w:numPr>
+          <w:ilvl w:val="0"/>
+          <w:numId w:val="18"/>
+        </w:numPr>
+      </w:pPr>
+      <w:r>
+        <w:t xml:space="preserve">Performing statistical analysis (like </w:t>
+      </w:r>
+      <w:proofErr w:type="spellStart"/>
+      <w:r>
+        <w:t>skewness</w:t>
+      </w:r>
+      <w:proofErr w:type="spellEnd"/>
+      <w:r>
+        <w:t>, kurtosis).</w:t>
+      </w:r>
+    </w:p>
+    <w:p>
+      <w:pPr>
+        <w:pStyle w:val="NormalWeb"/>
+        <w:numPr>
+          <w:ilvl w:val="0"/>
+          <w:numId w:val="18"/>
+        </w:numPr>
+      </w:pPr>
+      <w:r>
+        <w:t xml:space="preserve">Plotting pairwise relationships using </w:t>
+      </w:r>
+      <w:proofErr w:type="spellStart"/>
+      <w:proofErr w:type="gramStart"/>
+      <w:r>
+        <w:rPr>
+          <w:rStyle w:val="HTMLCode"/>
+        </w:rPr>
+        <w:t>sns.pairplot</w:t>
+      </w:r>
+      <w:proofErr w:type="spellEnd"/>
+      <w:r>
+        <w:rPr>
+          <w:rStyle w:val="HTMLCode"/>
+        </w:rPr>
+        <w:t>(</w:t>
+      </w:r>
+      <w:proofErr w:type="gramEnd"/>
+      <w:r>
+        <w:rPr>
+          <w:rStyle w:val="HTMLCode"/>
+        </w:rPr>
+        <w:t>)</w:t>
+      </w:r>
+      <w:r>
+        <w:t>.</w:t>
+      </w:r>
+    </w:p>
+    <w:p>
+      <w:r>
+        <w:pict>
+          <v:rect id="_x0000_i1041" style="width:0;height:1.5pt" o:hralign="center" o:hrstd="t" o:hr="t" fillcolor="#a0a0a0" stroked="f"/>
+        </w:pict>
+      </w:r>
+    </w:p>
+    <w:p>
+      <w:r>
+        <w:pict>
+          <v:rect id="_x0000_i1042" style="width:0;height:1.5pt" o:hralign="center" o:hrstd="t" o:hr="t" fillcolor="#a0a0a0" stroked="f"/>
+        </w:pict>
+      </w:r>
+    </w:p>
+    <w:p>
+      <w:pPr>
+        <w:pStyle w:val="Heading1"/>
+      </w:pPr>
+      <w:r>
+        <w:rPr>
+          <w:rFonts w:ascii="Cambria" w:hAnsi="Cambria" w:cs="Cambria"/>
+        </w:rPr>
+        <w:t>📜</w:t>
+      </w:r>
+      <w:r>
+        <w:t xml:space="preserve"> </w:t>
+      </w:r>
+      <w:r>
+        <w:rPr>
+          <w:rStyle w:val="Strong"/>
+          <w:b/>
+          <w:bCs/>
+        </w:rPr>
+        <w:t>Summary of Important Topics for Viva:</w:t>
+      </w:r>
+    </w:p>
+    <w:tbl>
+      <w:tblPr>
+        <w:tblW w:w="0" w:type="auto"/>
+        <w:tblCellSpacing w:w="15" w:type="dxa"/>
+        <w:tblCellMar>
+          <w:top w:w="15" w:type="dxa"/>
+          <w:left w:w="15" w:type="dxa"/>
+          <w:bottom w:w="15" w:type="dxa"/>
+          <w:right w:w="15" w:type="dxa"/>
+        </w:tblCellMar>
+        <w:tblLook w:val="04A0" w:firstRow="1" w:lastRow="0" w:firstColumn="1" w:lastColumn="0" w:noHBand="0" w:noVBand="1"/>
+      </w:tblPr>
+      <w:tblGrid>
+        <w:gridCol w:w="2647"/>
+        <w:gridCol w:w="3442"/>
+      </w:tblGrid>
+      <w:tr>
+        <w:trPr>
+          <w:tblHeader/>
+          <w:tblCellSpacing w:w="15" w:type="dxa"/>
+        </w:trPr>
+        <w:tc>
+          <w:tcPr>
+            <w:tcW w:w="0" w:type="auto"/>
+            <w:vAlign w:val="center"/>
+            <w:hideMark/>
+          </w:tcPr>
+          <w:p>
+            <w:pPr>
+              <w:jc w:val="center"/>
+              <w:rPr>
+                <w:b/>
+                <w:bCs/>
+                <w:sz w:val="24"/>
+                <w:szCs w:val="24"/>
+              </w:rPr>
+            </w:pPr>
+            <w:r>
+              <w:rPr>
+                <w:b/>
+                <w:bCs/>
+              </w:rPr>
+              <w:t>Topic</w:t>
+            </w:r>
+          </w:p>
+        </w:tc>
+        <w:tc>
+          <w:tcPr>
+            <w:tcW w:w="0" w:type="auto"/>
+            <w:vAlign w:val="center"/>
+            <w:hideMark/>
+          </w:tcPr>
+          <w:p>
+            <w:pPr>
+              <w:jc w:val="center"/>
+              <w:rPr>
+                <w:b/>
+                <w:bCs/>
+                <w:sz w:val="24"/>
+                <w:szCs w:val="24"/>
+              </w:rPr>
+            </w:pPr>
+            <w:r>
+              <w:rPr>
+                <w:b/>
+                <w:bCs/>
+              </w:rPr>
+              <w:t>Description</w:t>
+            </w:r>
+          </w:p>
+        </w:tc>
+      </w:tr>
+      <w:tr>
+        <w:trPr>
+          <w:tblCellSpacing w:w="15" w:type="dxa"/>
+        </w:trPr>
+        <w:tc>
+          <w:tcPr>
+            <w:tcW w:w="0" w:type="auto"/>
+            <w:vAlign w:val="center"/>
+            <w:hideMark/>
+          </w:tcPr>
+          <w:p>
+            <w:pPr>
+              <w:rPr>
+                <w:sz w:val="24"/>
+                <w:szCs w:val="24"/>
+              </w:rPr>
+            </w:pPr>
+            <w:r>
+              <w:t>Iris dataset</w:t>
+            </w:r>
+          </w:p>
+        </w:tc>
+        <w:tc>
+          <w:tcPr>
+            <w:tcW w:w="0" w:type="auto"/>
+            <w:vAlign w:val="center"/>
+            <w:hideMark/>
+          </w:tcPr>
+          <w:p>
+            <w:pPr>
+              <w:rPr>
+                <w:sz w:val="24"/>
+                <w:szCs w:val="24"/>
+              </w:rPr>
+            </w:pPr>
+            <w:r>
+              <w:t>Features and types</w:t>
+            </w:r>
+          </w:p>
+        </w:tc>
+      </w:tr>
+      <w:tr>
+        <w:trPr>
+          <w:tblCellSpacing w:w="15" w:type="dxa"/>
+        </w:trPr>
+        <w:tc>
+          <w:tcPr>
+            <w:tcW w:w="0" w:type="auto"/>
+            <w:vAlign w:val="center"/>
+            <w:hideMark/>
+          </w:tcPr>
+          <w:p>
+            <w:pPr>
+              <w:rPr>
+                <w:sz w:val="24"/>
+                <w:szCs w:val="24"/>
+              </w:rPr>
+            </w:pPr>
+            <w:r>
+              <w:t>Histogram</w:t>
+            </w:r>
+          </w:p>
+        </w:tc>
+        <w:tc>
+          <w:tcPr>
+            <w:tcW w:w="0" w:type="auto"/>
+            <w:vAlign w:val="center"/>
+            <w:hideMark/>
+          </w:tcPr>
+          <w:p>
+            <w:pPr>
+              <w:rPr>
+                <w:sz w:val="24"/>
+                <w:szCs w:val="24"/>
+              </w:rPr>
+            </w:pPr>
+            <w:r>
+              <w:t>Purpose and visualization</w:t>
+            </w:r>
+          </w:p>
+        </w:tc>
+      </w:tr>
+      <w:tr>
+        <w:trPr>
+          <w:tblCellSpacing w:w="15" w:type="dxa"/>
+        </w:trPr>
+        <w:tc>
+          <w:tcPr>
+            <w:tcW w:w="0" w:type="auto"/>
+            <w:vAlign w:val="center"/>
+            <w:hideMark/>
+          </w:tcPr>
+          <w:p>
+            <w:pPr>
+              <w:rPr>
+                <w:sz w:val="24"/>
+                <w:szCs w:val="24"/>
+              </w:rPr>
+            </w:pPr>
+            <w:r>
+              <w:t>Box plot</w:t>
+            </w:r>
+          </w:p>
+        </w:tc>
+        <w:tc>
+          <w:tcPr>
+            <w:tcW w:w="0" w:type="auto"/>
+            <w:vAlign w:val="center"/>
+            <w:hideMark/>
+          </w:tcPr>
+          <w:p>
+            <w:pPr>
+              <w:rPr>
+                <w:sz w:val="24"/>
+                <w:szCs w:val="24"/>
+              </w:rPr>
+            </w:pPr>
+            <w:r>
+              <w:t>Use for outlier detection</w:t>
+            </w:r>
+          </w:p>
+        </w:tc>
+      </w:tr>
+      <w:tr>
+        <w:trPr>
+          <w:tblCellSpacing w:w="15" w:type="dxa"/>
+        </w:trPr>
+        <w:tc>
+          <w:tcPr>
+            <w:tcW w:w="0" w:type="auto"/>
+            <w:vAlign w:val="center"/>
+            <w:hideMark/>
+          </w:tcPr>
+          <w:p>
+            <w:pPr>
+              <w:rPr>
+                <w:sz w:val="24"/>
+                <w:szCs w:val="24"/>
+              </w:rPr>
+            </w:pPr>
+            <w:r>
+              <w:t>IQR and Outlier detection</w:t>
+            </w:r>
+          </w:p>
+        </w:tc>
+        <w:tc>
+          <w:tcPr>
+            <w:tcW w:w="0" w:type="auto"/>
+            <w:vAlign w:val="center"/>
+            <w:hideMark/>
+          </w:tcPr>
+          <w:p>
+            <w:pPr>
+              <w:rPr>
+                <w:sz w:val="24"/>
+                <w:szCs w:val="24"/>
+              </w:rPr>
+            </w:pPr>
+            <w:r>
+              <w:t>How it works</w:t>
+            </w:r>
+          </w:p>
+        </w:tc>
+      </w:tr>
+      <w:tr>
+        <w:trPr>
+          <w:tblCellSpacing w:w="15" w:type="dxa"/>
+        </w:trPr>
+        <w:tc>
+          <w:tcPr>
+            <w:tcW w:w="0" w:type="auto"/>
+            <w:vAlign w:val="center"/>
+            <w:hideMark/>
+          </w:tcPr>
+          <w:p>
+            <w:pPr>
+              <w:rPr>
+                <w:sz w:val="24"/>
+                <w:szCs w:val="24"/>
+              </w:rPr>
+            </w:pPr>
+            <w:r>
+              <w:t>Violin plot</w:t>
+            </w:r>
+          </w:p>
+        </w:tc>
+        <w:tc>
+          <w:tcPr>
+            <w:tcW w:w="0" w:type="auto"/>
+            <w:vAlign w:val="center"/>
+            <w:hideMark/>
+          </w:tcPr>
+          <w:p>
+            <w:pPr>
+              <w:rPr>
+                <w:sz w:val="24"/>
+                <w:szCs w:val="24"/>
+              </w:rPr>
+            </w:pPr>
+            <w:r>
+              <w:t>Combination of boxplot + distribution</w:t>
+            </w:r>
+          </w:p>
+        </w:tc>
+      </w:tr>
+      <w:tr>
+        <w:trPr>
+          <w:tblCellSpacing w:w="15" w:type="dxa"/>
+        </w:trPr>
+        <w:tc>
+          <w:tcPr>
+            <w:tcW w:w="0" w:type="auto"/>
+            <w:vAlign w:val="center"/>
+            <w:hideMark/>
+          </w:tcPr>
+          <w:p>
+            <w:pPr>
+              <w:rPr>
+                <w:sz w:val="24"/>
+                <w:szCs w:val="24"/>
+              </w:rPr>
+            </w:pPr>
+            <w:proofErr w:type="spellStart"/>
+            <w:r>
+              <w:t>Seaborn</w:t>
+            </w:r>
+            <w:proofErr w:type="spellEnd"/>
+            <w:r>
+              <w:t xml:space="preserve"> usage</w:t>
+            </w:r>
+          </w:p>
+        </w:tc>
+        <w:tc>
+          <w:tcPr>
+            <w:tcW w:w="0" w:type="auto"/>
+            <w:vAlign w:val="center"/>
+            <w:hideMark/>
+          </w:tcPr>
+          <w:p>
+            <w:pPr>
+              <w:rPr>
+                <w:sz w:val="24"/>
+                <w:szCs w:val="24"/>
+              </w:rPr>
+            </w:pPr>
+            <w:r>
+              <w:t>Creating better plots</w:t>
+            </w:r>
+          </w:p>
+        </w:tc>
+      </w:tr>
+      <w:tr>
+        <w:trPr>
+          <w:tblCellSpacing w:w="15" w:type="dxa"/>
+        </w:trPr>
+        <w:tc>
+          <w:tcPr>
+            <w:tcW w:w="0" w:type="auto"/>
+            <w:vAlign w:val="center"/>
+            <w:hideMark/>
+          </w:tcPr>
+          <w:p>
+            <w:pPr>
+              <w:rPr>
+                <w:sz w:val="24"/>
+                <w:szCs w:val="24"/>
+              </w:rPr>
+            </w:pPr>
+            <w:r>
+              <w:t>Feature Distribution Analysis</w:t>
+            </w:r>
+          </w:p>
+        </w:tc>
+        <w:tc>
+          <w:tcPr>
+            <w:tcW w:w="0" w:type="auto"/>
+            <w:vAlign w:val="center"/>
+            <w:hideMark/>
+          </w:tcPr>
+          <w:p>
+            <w:pPr>
+              <w:rPr>
+                <w:sz w:val="24"/>
+                <w:szCs w:val="24"/>
+              </w:rPr>
+            </w:pPr>
+            <w:r>
+              <w:t>Importance in data science</w:t>
+            </w:r>
+          </w:p>
+        </w:tc>
+      </w:tr>
+      <w:tr>
+        <w:trPr>
+          <w:tblCellSpacing w:w="15" w:type="dxa"/>
+        </w:trPr>
+        <w:tc>
+          <w:tcPr>
+            <w:tcW w:w="0" w:type="auto"/>
+            <w:vAlign w:val="center"/>
+            <w:hideMark/>
+          </w:tcPr>
+          <w:p>
+            <w:pPr>
+              <w:rPr>
+                <w:sz w:val="24"/>
+                <w:szCs w:val="24"/>
+              </w:rPr>
+            </w:pPr>
+            <w:r>
+              <w:t>Enumerate function</w:t>
+            </w:r>
+          </w:p>
+        </w:tc>
+        <w:tc>
+          <w:tcPr>
+            <w:tcW w:w="0" w:type="auto"/>
+            <w:vAlign w:val="center"/>
+            <w:hideMark/>
+          </w:tcPr>
+          <w:p>
+            <w:pPr>
+              <w:rPr>
+                <w:sz w:val="24"/>
+                <w:szCs w:val="24"/>
+              </w:rPr>
+            </w:pPr>
+            <w:r>
+              <w:t>How and why it was used</w:t>
+            </w:r>
+          </w:p>
+        </w:tc>
+      </w:tr>
+    </w:tbl>
+    <w:p>
+      <w:r>
+        <w:pict>
+          <v:rect id="_x0000_i1043" style="width:0;height:1.5pt" o:hralign="center" o:hrstd="t" o:hr="t" fillcolor="#a0a0a0" stroked="f"/>
+        </w:pict>
+      </w:r>
+    </w:p>
+    <w:p>
+      <w:pPr>
+        <w:pStyle w:val="NormalWeb"/>
+      </w:pPr>
+      <w:r>
+        <w:t xml:space="preserve">Would you also like me to give you a </w:t>
+      </w:r>
+      <w:r>
+        <w:rPr>
+          <w:rStyle w:val="Strong"/>
+        </w:rPr>
+        <w:t>few bonus "challenging" viva questions</w:t>
+      </w:r>
+      <w:r>
+        <w:t xml:space="preserve"> (in case your teacher asks something extra)?</w:t>
+      </w:r>
+      <w:r>
+        <w:br/>
+        <w:t xml:space="preserve">🚀 I can even prepare a </w:t>
+      </w:r>
+      <w:r>
+        <w:rPr>
+          <w:rStyle w:val="Strong"/>
+        </w:rPr>
+        <w:t>small viva cheat sheet</w:t>
+      </w:r>
+      <w:r>
+        <w:t xml:space="preserve"> if you want! 🌟</w:t>
+      </w:r>
+      <w:r>
+        <w:br/>
+      </w:r>
+      <w:proofErr w:type="gramStart"/>
+      <w:r>
+        <w:t>Would</w:t>
+      </w:r>
+      <w:proofErr w:type="gramEnd"/>
+      <w:r>
+        <w:t xml:space="preserve"> you like that?</w:t>
       </w:r>
     </w:p>
     <w:p/>
@@ -10890,6 +13104,304 @@
     </w:lvl>
   </w:abstractNum>
   <w:abstractNum w:abstractNumId="1">
+    <w:nsid w:val="19602680"/>
+    <w:multiLevelType w:val="multilevel"/>
+    <w:tmpl w:val="7C821FD4"/>
+    <w:lvl w:ilvl="0">
+      <w:start w:val="1"/>
+      <w:numFmt w:val="bullet"/>
+      <w:lvlText w:val=""/>
+      <w:lvlJc w:val="left"/>
+      <w:pPr>
+        <w:tabs>
+          <w:tab w:val="num" w:pos="720"/>
+        </w:tabs>
+        <w:ind w:left="720" w:hanging="360"/>
+      </w:pPr>
+      <w:rPr>
+        <w:rFonts w:ascii="Symbol" w:hAnsi="Symbol" w:hint="default"/>
+        <w:sz w:val="20"/>
+      </w:rPr>
+    </w:lvl>
+    <w:lvl w:ilvl="1" w:tentative="1">
+      <w:start w:val="1"/>
+      <w:numFmt w:val="bullet"/>
+      <w:lvlText w:val="o"/>
+      <w:lvlJc w:val="left"/>
+      <w:pPr>
+        <w:tabs>
+          <w:tab w:val="num" w:pos="1440"/>
+        </w:tabs>
+        <w:ind w:left="1440" w:hanging="360"/>
+      </w:pPr>
+      <w:rPr>
+        <w:rFonts w:ascii="Courier New" w:hAnsi="Courier New" w:hint="default"/>
+        <w:sz w:val="20"/>
+      </w:rPr>
+    </w:lvl>
+    <w:lvl w:ilvl="2" w:tentative="1">
+      <w:start w:val="1"/>
+      <w:numFmt w:val="bullet"/>
+      <w:lvlText w:val=""/>
+      <w:lvlJc w:val="left"/>
+      <w:pPr>
+        <w:tabs>
+          <w:tab w:val="num" w:pos="2160"/>
+        </w:tabs>
+        <w:ind w:left="2160" w:hanging="360"/>
+      </w:pPr>
+      <w:rPr>
+        <w:rFonts w:ascii="Wingdings" w:hAnsi="Wingdings" w:hint="default"/>
+        <w:sz w:val="20"/>
+      </w:rPr>
+    </w:lvl>
+    <w:lvl w:ilvl="3" w:tentative="1">
+      <w:start w:val="1"/>
+      <w:numFmt w:val="bullet"/>
+      <w:lvlText w:val=""/>
+      <w:lvlJc w:val="left"/>
+      <w:pPr>
+        <w:tabs>
+          <w:tab w:val="num" w:pos="2880"/>
+        </w:tabs>
+        <w:ind w:left="2880" w:hanging="360"/>
+      </w:pPr>
+      <w:rPr>
+        <w:rFonts w:ascii="Wingdings" w:hAnsi="Wingdings" w:hint="default"/>
+        <w:sz w:val="20"/>
+      </w:rPr>
+    </w:lvl>
+    <w:lvl w:ilvl="4" w:tentative="1">
+      <w:start w:val="1"/>
+      <w:numFmt w:val="bullet"/>
+      <w:lvlText w:val=""/>
+      <w:lvlJc w:val="left"/>
+      <w:pPr>
+        <w:tabs>
+          <w:tab w:val="num" w:pos="3600"/>
+        </w:tabs>
+        <w:ind w:left="3600" w:hanging="360"/>
+      </w:pPr>
+      <w:rPr>
+        <w:rFonts w:ascii="Wingdings" w:hAnsi="Wingdings" w:hint="default"/>
+        <w:sz w:val="20"/>
+      </w:rPr>
+    </w:lvl>
+    <w:lvl w:ilvl="5" w:tentative="1">
+      <w:start w:val="1"/>
+      <w:numFmt w:val="bullet"/>
+      <w:lvlText w:val=""/>
+      <w:lvlJc w:val="left"/>
+      <w:pPr>
+        <w:tabs>
+          <w:tab w:val="num" w:pos="4320"/>
+        </w:tabs>
+        <w:ind w:left="4320" w:hanging="360"/>
+      </w:pPr>
+      <w:rPr>
+        <w:rFonts w:ascii="Wingdings" w:hAnsi="Wingdings" w:hint="default"/>
+        <w:sz w:val="20"/>
+      </w:rPr>
+    </w:lvl>
+    <w:lvl w:ilvl="6" w:tentative="1">
+      <w:start w:val="1"/>
+      <w:numFmt w:val="bullet"/>
+      <w:lvlText w:val=""/>
+      <w:lvlJc w:val="left"/>
+      <w:pPr>
+        <w:tabs>
+          <w:tab w:val="num" w:pos="5040"/>
+        </w:tabs>
+        <w:ind w:left="5040" w:hanging="360"/>
+      </w:pPr>
+      <w:rPr>
+        <w:rFonts w:ascii="Wingdings" w:hAnsi="Wingdings" w:hint="default"/>
+        <w:sz w:val="20"/>
+      </w:rPr>
+    </w:lvl>
+    <w:lvl w:ilvl="7" w:tentative="1">
+      <w:start w:val="1"/>
+      <w:numFmt w:val="bullet"/>
+      <w:lvlText w:val=""/>
+      <w:lvlJc w:val="left"/>
+      <w:pPr>
+        <w:tabs>
+          <w:tab w:val="num" w:pos="5760"/>
+        </w:tabs>
+        <w:ind w:left="5760" w:hanging="360"/>
+      </w:pPr>
+      <w:rPr>
+        <w:rFonts w:ascii="Wingdings" w:hAnsi="Wingdings" w:hint="default"/>
+        <w:sz w:val="20"/>
+      </w:rPr>
+    </w:lvl>
+    <w:lvl w:ilvl="8" w:tentative="1">
+      <w:start w:val="1"/>
+      <w:numFmt w:val="bullet"/>
+      <w:lvlText w:val=""/>
+      <w:lvlJc w:val="left"/>
+      <w:pPr>
+        <w:tabs>
+          <w:tab w:val="num" w:pos="6480"/>
+        </w:tabs>
+        <w:ind w:left="6480" w:hanging="360"/>
+      </w:pPr>
+      <w:rPr>
+        <w:rFonts w:ascii="Wingdings" w:hAnsi="Wingdings" w:hint="default"/>
+        <w:sz w:val="20"/>
+      </w:rPr>
+    </w:lvl>
+  </w:abstractNum>
+  <w:abstractNum w:abstractNumId="2">
+    <w:nsid w:val="1A7541ED"/>
+    <w:multiLevelType w:val="multilevel"/>
+    <w:tmpl w:val="E392F726"/>
+    <w:lvl w:ilvl="0">
+      <w:start w:val="1"/>
+      <w:numFmt w:val="bullet"/>
+      <w:lvlText w:val=""/>
+      <w:lvlJc w:val="left"/>
+      <w:pPr>
+        <w:tabs>
+          <w:tab w:val="num" w:pos="720"/>
+        </w:tabs>
+        <w:ind w:left="720" w:hanging="360"/>
+      </w:pPr>
+      <w:rPr>
+        <w:rFonts w:ascii="Symbol" w:hAnsi="Symbol" w:hint="default"/>
+        <w:sz w:val="20"/>
+      </w:rPr>
+    </w:lvl>
+    <w:lvl w:ilvl="1" w:tentative="1">
+      <w:start w:val="1"/>
+      <w:numFmt w:val="bullet"/>
+      <w:lvlText w:val="o"/>
+      <w:lvlJc w:val="left"/>
+      <w:pPr>
+        <w:tabs>
+          <w:tab w:val="num" w:pos="1440"/>
+        </w:tabs>
+        <w:ind w:left="1440" w:hanging="360"/>
+      </w:pPr>
+      <w:rPr>
+        <w:rFonts w:ascii="Courier New" w:hAnsi="Courier New" w:hint="default"/>
+        <w:sz w:val="20"/>
+      </w:rPr>
+    </w:lvl>
+    <w:lvl w:ilvl="2" w:tentative="1">
+      <w:start w:val="1"/>
+      <w:numFmt w:val="bullet"/>
+      <w:lvlText w:val=""/>
+      <w:lvlJc w:val="left"/>
+      <w:pPr>
+        <w:tabs>
+          <w:tab w:val="num" w:pos="2160"/>
+        </w:tabs>
+        <w:ind w:left="2160" w:hanging="360"/>
+      </w:pPr>
+      <w:rPr>
+        <w:rFonts w:ascii="Wingdings" w:hAnsi="Wingdings" w:hint="default"/>
+        <w:sz w:val="20"/>
+      </w:rPr>
+    </w:lvl>
+    <w:lvl w:ilvl="3" w:tentative="1">
+      <w:start w:val="1"/>
+      <w:numFmt w:val="bullet"/>
+      <w:lvlText w:val=""/>
+      <w:lvlJc w:val="left"/>
+      <w:pPr>
+        <w:tabs>
+          <w:tab w:val="num" w:pos="2880"/>
+        </w:tabs>
+        <w:ind w:left="2880" w:hanging="360"/>
+      </w:pPr>
+      <w:rPr>
+        <w:rFonts w:ascii="Wingdings" w:hAnsi="Wingdings" w:hint="default"/>
+        <w:sz w:val="20"/>
+      </w:rPr>
+    </w:lvl>
+    <w:lvl w:ilvl="4" w:tentative="1">
+      <w:start w:val="1"/>
+      <w:numFmt w:val="bullet"/>
+      <w:lvlText w:val=""/>
+      <w:lvlJc w:val="left"/>
+      <w:pPr>
+        <w:tabs>
+          <w:tab w:val="num" w:pos="3600"/>
+        </w:tabs>
+        <w:ind w:left="3600" w:hanging="360"/>
+      </w:pPr>
+      <w:rPr>
+        <w:rFonts w:ascii="Wingdings" w:hAnsi="Wingdings" w:hint="default"/>
+        <w:sz w:val="20"/>
+      </w:rPr>
+    </w:lvl>
+    <w:lvl w:ilvl="5" w:tentative="1">
+      <w:start w:val="1"/>
+      <w:numFmt w:val="bullet"/>
+      <w:lvlText w:val=""/>
+      <w:lvlJc w:val="left"/>
+      <w:pPr>
+        <w:tabs>
+          <w:tab w:val="num" w:pos="4320"/>
+        </w:tabs>
+        <w:ind w:left="4320" w:hanging="360"/>
+      </w:pPr>
+      <w:rPr>
+        <w:rFonts w:ascii="Wingdings" w:hAnsi="Wingdings" w:hint="default"/>
+        <w:sz w:val="20"/>
+      </w:rPr>
+    </w:lvl>
+    <w:lvl w:ilvl="6" w:tentative="1">
+      <w:start w:val="1"/>
+      <w:numFmt w:val="bullet"/>
+      <w:lvlText w:val=""/>
+      <w:lvlJc w:val="left"/>
+      <w:pPr>
+        <w:tabs>
+          <w:tab w:val="num" w:pos="5040"/>
+        </w:tabs>
+        <w:ind w:left="5040" w:hanging="360"/>
+      </w:pPr>
+      <w:rPr>
+        <w:rFonts w:ascii="Wingdings" w:hAnsi="Wingdings" w:hint="default"/>
+        <w:sz w:val="20"/>
+      </w:rPr>
+    </w:lvl>
+    <w:lvl w:ilvl="7" w:tentative="1">
+      <w:start w:val="1"/>
+      <w:numFmt w:val="bullet"/>
+      <w:lvlText w:val=""/>
+      <w:lvlJc w:val="left"/>
+      <w:pPr>
+        <w:tabs>
+          <w:tab w:val="num" w:pos="5760"/>
+        </w:tabs>
+        <w:ind w:left="5760" w:hanging="360"/>
+      </w:pPr>
+      <w:rPr>
+        <w:rFonts w:ascii="Wingdings" w:hAnsi="Wingdings" w:hint="default"/>
+        <w:sz w:val="20"/>
+      </w:rPr>
+    </w:lvl>
+    <w:lvl w:ilvl="8" w:tentative="1">
+      <w:start w:val="1"/>
+      <w:numFmt w:val="bullet"/>
+      <w:lvlText w:val=""/>
+      <w:lvlJc w:val="left"/>
+      <w:pPr>
+        <w:tabs>
+          <w:tab w:val="num" w:pos="6480"/>
+        </w:tabs>
+        <w:ind w:left="6480" w:hanging="360"/>
+      </w:pPr>
+      <w:rPr>
+        <w:rFonts w:ascii="Wingdings" w:hAnsi="Wingdings" w:hint="default"/>
+        <w:sz w:val="20"/>
+      </w:rPr>
+    </w:lvl>
+  </w:abstractNum>
+  <w:abstractNum w:abstractNumId="3">
     <w:nsid w:val="22C50E0F"/>
     <w:multiLevelType w:val="multilevel"/>
     <w:tmpl w:val="0ECE38A6"/>
@@ -11006,7 +13518,7 @@
       </w:pPr>
     </w:lvl>
   </w:abstractNum>
-  <w:abstractNum w:abstractNumId="2">
+  <w:abstractNum w:abstractNumId="4">
     <w:nsid w:val="248D6E7A"/>
     <w:multiLevelType w:val="multilevel"/>
     <w:tmpl w:val="390CECD6"/>
@@ -11155,7 +13667,7 @@
       </w:rPr>
     </w:lvl>
   </w:abstractNum>
-  <w:abstractNum w:abstractNumId="3">
+  <w:abstractNum w:abstractNumId="5">
     <w:nsid w:val="29944BF3"/>
     <w:multiLevelType w:val="multilevel"/>
     <w:tmpl w:val="FA2E4B42"/>
@@ -11272,7 +13784,454 @@
       </w:pPr>
     </w:lvl>
   </w:abstractNum>
-  <w:abstractNum w:abstractNumId="4">
+  <w:abstractNum w:abstractNumId="6">
+    <w:nsid w:val="2F8A6FDE"/>
+    <w:multiLevelType w:val="multilevel"/>
+    <w:tmpl w:val="EE96ABCA"/>
+    <w:lvl w:ilvl="0">
+      <w:start w:val="1"/>
+      <w:numFmt w:val="bullet"/>
+      <w:lvlText w:val=""/>
+      <w:lvlJc w:val="left"/>
+      <w:pPr>
+        <w:tabs>
+          <w:tab w:val="num" w:pos="720"/>
+        </w:tabs>
+        <w:ind w:left="720" w:hanging="360"/>
+      </w:pPr>
+      <w:rPr>
+        <w:rFonts w:ascii="Symbol" w:hAnsi="Symbol" w:hint="default"/>
+        <w:sz w:val="20"/>
+      </w:rPr>
+    </w:lvl>
+    <w:lvl w:ilvl="1" w:tentative="1">
+      <w:start w:val="1"/>
+      <w:numFmt w:val="bullet"/>
+      <w:lvlText w:val="o"/>
+      <w:lvlJc w:val="left"/>
+      <w:pPr>
+        <w:tabs>
+          <w:tab w:val="num" w:pos="1440"/>
+        </w:tabs>
+        <w:ind w:left="1440" w:hanging="360"/>
+      </w:pPr>
+      <w:rPr>
+        <w:rFonts w:ascii="Courier New" w:hAnsi="Courier New" w:hint="default"/>
+        <w:sz w:val="20"/>
+      </w:rPr>
+    </w:lvl>
+    <w:lvl w:ilvl="2" w:tentative="1">
+      <w:start w:val="1"/>
+      <w:numFmt w:val="bullet"/>
+      <w:lvlText w:val=""/>
+      <w:lvlJc w:val="left"/>
+      <w:pPr>
+        <w:tabs>
+          <w:tab w:val="num" w:pos="2160"/>
+        </w:tabs>
+        <w:ind w:left="2160" w:hanging="360"/>
+      </w:pPr>
+      <w:rPr>
+        <w:rFonts w:ascii="Wingdings" w:hAnsi="Wingdings" w:hint="default"/>
+        <w:sz w:val="20"/>
+      </w:rPr>
+    </w:lvl>
+    <w:lvl w:ilvl="3" w:tentative="1">
+      <w:start w:val="1"/>
+      <w:numFmt w:val="bullet"/>
+      <w:lvlText w:val=""/>
+      <w:lvlJc w:val="left"/>
+      <w:pPr>
+        <w:tabs>
+          <w:tab w:val="num" w:pos="2880"/>
+        </w:tabs>
+        <w:ind w:left="2880" w:hanging="360"/>
+      </w:pPr>
+      <w:rPr>
+        <w:rFonts w:ascii="Wingdings" w:hAnsi="Wingdings" w:hint="default"/>
+        <w:sz w:val="20"/>
+      </w:rPr>
+    </w:lvl>
+    <w:lvl w:ilvl="4" w:tentative="1">
+      <w:start w:val="1"/>
+      <w:numFmt w:val="bullet"/>
+      <w:lvlText w:val=""/>
+      <w:lvlJc w:val="left"/>
+      <w:pPr>
+        <w:tabs>
+          <w:tab w:val="num" w:pos="3600"/>
+        </w:tabs>
+        <w:ind w:left="3600" w:hanging="360"/>
+      </w:pPr>
+      <w:rPr>
+        <w:rFonts w:ascii="Wingdings" w:hAnsi="Wingdings" w:hint="default"/>
+        <w:sz w:val="20"/>
+      </w:rPr>
+    </w:lvl>
+    <w:lvl w:ilvl="5" w:tentative="1">
+      <w:start w:val="1"/>
+      <w:numFmt w:val="bullet"/>
+      <w:lvlText w:val=""/>
+      <w:lvlJc w:val="left"/>
+      <w:pPr>
+        <w:tabs>
+          <w:tab w:val="num" w:pos="4320"/>
+        </w:tabs>
+        <w:ind w:left="4320" w:hanging="360"/>
+      </w:pPr>
+      <w:rPr>
+        <w:rFonts w:ascii="Wingdings" w:hAnsi="Wingdings" w:hint="default"/>
+        <w:sz w:val="20"/>
+      </w:rPr>
+    </w:lvl>
+    <w:lvl w:ilvl="6" w:tentative="1">
+      <w:start w:val="1"/>
+      <w:numFmt w:val="bullet"/>
+      <w:lvlText w:val=""/>
+      <w:lvlJc w:val="left"/>
+      <w:pPr>
+        <w:tabs>
+          <w:tab w:val="num" w:pos="5040"/>
+        </w:tabs>
+        <w:ind w:left="5040" w:hanging="360"/>
+      </w:pPr>
+      <w:rPr>
+        <w:rFonts w:ascii="Wingdings" w:hAnsi="Wingdings" w:hint="default"/>
+        <w:sz w:val="20"/>
+      </w:rPr>
+    </w:lvl>
+    <w:lvl w:ilvl="7" w:tentative="1">
+      <w:start w:val="1"/>
+      <w:numFmt w:val="bullet"/>
+      <w:lvlText w:val=""/>
+      <w:lvlJc w:val="left"/>
+      <w:pPr>
+        <w:tabs>
+          <w:tab w:val="num" w:pos="5760"/>
+        </w:tabs>
+        <w:ind w:left="5760" w:hanging="360"/>
+      </w:pPr>
+      <w:rPr>
+        <w:rFonts w:ascii="Wingdings" w:hAnsi="Wingdings" w:hint="default"/>
+        <w:sz w:val="20"/>
+      </w:rPr>
+    </w:lvl>
+    <w:lvl w:ilvl="8" w:tentative="1">
+      <w:start w:val="1"/>
+      <w:numFmt w:val="bullet"/>
+      <w:lvlText w:val=""/>
+      <w:lvlJc w:val="left"/>
+      <w:pPr>
+        <w:tabs>
+          <w:tab w:val="num" w:pos="6480"/>
+        </w:tabs>
+        <w:ind w:left="6480" w:hanging="360"/>
+      </w:pPr>
+      <w:rPr>
+        <w:rFonts w:ascii="Wingdings" w:hAnsi="Wingdings" w:hint="default"/>
+        <w:sz w:val="20"/>
+      </w:rPr>
+    </w:lvl>
+  </w:abstractNum>
+  <w:abstractNum w:abstractNumId="7">
+    <w:nsid w:val="37ED4B9B"/>
+    <w:multiLevelType w:val="multilevel"/>
+    <w:tmpl w:val="7068DF7E"/>
+    <w:lvl w:ilvl="0">
+      <w:start w:val="1"/>
+      <w:numFmt w:val="bullet"/>
+      <w:lvlText w:val=""/>
+      <w:lvlJc w:val="left"/>
+      <w:pPr>
+        <w:tabs>
+          <w:tab w:val="num" w:pos="720"/>
+        </w:tabs>
+        <w:ind w:left="720" w:hanging="360"/>
+      </w:pPr>
+      <w:rPr>
+        <w:rFonts w:ascii="Symbol" w:hAnsi="Symbol" w:hint="default"/>
+        <w:sz w:val="20"/>
+      </w:rPr>
+    </w:lvl>
+    <w:lvl w:ilvl="1" w:tentative="1">
+      <w:start w:val="1"/>
+      <w:numFmt w:val="bullet"/>
+      <w:lvlText w:val="o"/>
+      <w:lvlJc w:val="left"/>
+      <w:pPr>
+        <w:tabs>
+          <w:tab w:val="num" w:pos="1440"/>
+        </w:tabs>
+        <w:ind w:left="1440" w:hanging="360"/>
+      </w:pPr>
+      <w:rPr>
+        <w:rFonts w:ascii="Courier New" w:hAnsi="Courier New" w:hint="default"/>
+        <w:sz w:val="20"/>
+      </w:rPr>
+    </w:lvl>
+    <w:lvl w:ilvl="2" w:tentative="1">
+      <w:start w:val="1"/>
+      <w:numFmt w:val="bullet"/>
+      <w:lvlText w:val=""/>
+      <w:lvlJc w:val="left"/>
+      <w:pPr>
+        <w:tabs>
+          <w:tab w:val="num" w:pos="2160"/>
+        </w:tabs>
+        <w:ind w:left="2160" w:hanging="360"/>
+      </w:pPr>
+      <w:rPr>
+        <w:rFonts w:ascii="Wingdings" w:hAnsi="Wingdings" w:hint="default"/>
+        <w:sz w:val="20"/>
+      </w:rPr>
+    </w:lvl>
+    <w:lvl w:ilvl="3" w:tentative="1">
+      <w:start w:val="1"/>
+      <w:numFmt w:val="bullet"/>
+      <w:lvlText w:val=""/>
+      <w:lvlJc w:val="left"/>
+      <w:pPr>
+        <w:tabs>
+          <w:tab w:val="num" w:pos="2880"/>
+        </w:tabs>
+        <w:ind w:left="2880" w:hanging="360"/>
+      </w:pPr>
+      <w:rPr>
+        <w:rFonts w:ascii="Wingdings" w:hAnsi="Wingdings" w:hint="default"/>
+        <w:sz w:val="20"/>
+      </w:rPr>
+    </w:lvl>
+    <w:lvl w:ilvl="4" w:tentative="1">
+      <w:start w:val="1"/>
+      <w:numFmt w:val="bullet"/>
+      <w:lvlText w:val=""/>
+      <w:lvlJc w:val="left"/>
+      <w:pPr>
+        <w:tabs>
+          <w:tab w:val="num" w:pos="3600"/>
+        </w:tabs>
+        <w:ind w:left="3600" w:hanging="360"/>
+      </w:pPr>
+      <w:rPr>
+        <w:rFonts w:ascii="Wingdings" w:hAnsi="Wingdings" w:hint="default"/>
+        <w:sz w:val="20"/>
+      </w:rPr>
+    </w:lvl>
+    <w:lvl w:ilvl="5" w:tentative="1">
+      <w:start w:val="1"/>
+      <w:numFmt w:val="bullet"/>
+      <w:lvlText w:val=""/>
+      <w:lvlJc w:val="left"/>
+      <w:pPr>
+        <w:tabs>
+          <w:tab w:val="num" w:pos="4320"/>
+        </w:tabs>
+        <w:ind w:left="4320" w:hanging="360"/>
+      </w:pPr>
+      <w:rPr>
+        <w:rFonts w:ascii="Wingdings" w:hAnsi="Wingdings" w:hint="default"/>
+        <w:sz w:val="20"/>
+      </w:rPr>
+    </w:lvl>
+    <w:lvl w:ilvl="6" w:tentative="1">
+      <w:start w:val="1"/>
+      <w:numFmt w:val="bullet"/>
+      <w:lvlText w:val=""/>
+      <w:lvlJc w:val="left"/>
+      <w:pPr>
+        <w:tabs>
+          <w:tab w:val="num" w:pos="5040"/>
+        </w:tabs>
+        <w:ind w:left="5040" w:hanging="360"/>
+      </w:pPr>
+      <w:rPr>
+        <w:rFonts w:ascii="Wingdings" w:hAnsi="Wingdings" w:hint="default"/>
+        <w:sz w:val="20"/>
+      </w:rPr>
+    </w:lvl>
+    <w:lvl w:ilvl="7" w:tentative="1">
+      <w:start w:val="1"/>
+      <w:numFmt w:val="bullet"/>
+      <w:lvlText w:val=""/>
+      <w:lvlJc w:val="left"/>
+      <w:pPr>
+        <w:tabs>
+          <w:tab w:val="num" w:pos="5760"/>
+        </w:tabs>
+        <w:ind w:left="5760" w:hanging="360"/>
+      </w:pPr>
+      <w:rPr>
+        <w:rFonts w:ascii="Wingdings" w:hAnsi="Wingdings" w:hint="default"/>
+        <w:sz w:val="20"/>
+      </w:rPr>
+    </w:lvl>
+    <w:lvl w:ilvl="8" w:tentative="1">
+      <w:start w:val="1"/>
+      <w:numFmt w:val="bullet"/>
+      <w:lvlText w:val=""/>
+      <w:lvlJc w:val="left"/>
+      <w:pPr>
+        <w:tabs>
+          <w:tab w:val="num" w:pos="6480"/>
+        </w:tabs>
+        <w:ind w:left="6480" w:hanging="360"/>
+      </w:pPr>
+      <w:rPr>
+        <w:rFonts w:ascii="Wingdings" w:hAnsi="Wingdings" w:hint="default"/>
+        <w:sz w:val="20"/>
+      </w:rPr>
+    </w:lvl>
+  </w:abstractNum>
+  <w:abstractNum w:abstractNumId="8">
+    <w:nsid w:val="3B4465B4"/>
+    <w:multiLevelType w:val="multilevel"/>
+    <w:tmpl w:val="FF5ACCA6"/>
+    <w:lvl w:ilvl="0">
+      <w:start w:val="1"/>
+      <w:numFmt w:val="bullet"/>
+      <w:lvlText w:val=""/>
+      <w:lvlJc w:val="left"/>
+      <w:pPr>
+        <w:tabs>
+          <w:tab w:val="num" w:pos="720"/>
+        </w:tabs>
+        <w:ind w:left="720" w:hanging="360"/>
+      </w:pPr>
+      <w:rPr>
+        <w:rFonts w:ascii="Symbol" w:hAnsi="Symbol" w:hint="default"/>
+        <w:sz w:val="20"/>
+      </w:rPr>
+    </w:lvl>
+    <w:lvl w:ilvl="1" w:tentative="1">
+      <w:start w:val="1"/>
+      <w:numFmt w:val="bullet"/>
+      <w:lvlText w:val="o"/>
+      <w:lvlJc w:val="left"/>
+      <w:pPr>
+        <w:tabs>
+          <w:tab w:val="num" w:pos="1440"/>
+        </w:tabs>
+        <w:ind w:left="1440" w:hanging="360"/>
+      </w:pPr>
+      <w:rPr>
+        <w:rFonts w:ascii="Courier New" w:hAnsi="Courier New" w:hint="default"/>
+        <w:sz w:val="20"/>
+      </w:rPr>
+    </w:lvl>
+    <w:lvl w:ilvl="2" w:tentative="1">
+      <w:start w:val="1"/>
+      <w:numFmt w:val="bullet"/>
+      <w:lvlText w:val=""/>
+      <w:lvlJc w:val="left"/>
+      <w:pPr>
+        <w:tabs>
+          <w:tab w:val="num" w:pos="2160"/>
+        </w:tabs>
+        <w:ind w:left="2160" w:hanging="360"/>
+      </w:pPr>
+      <w:rPr>
+        <w:rFonts w:ascii="Wingdings" w:hAnsi="Wingdings" w:hint="default"/>
+        <w:sz w:val="20"/>
+      </w:rPr>
+    </w:lvl>
+    <w:lvl w:ilvl="3" w:tentative="1">
+      <w:start w:val="1"/>
+      <w:numFmt w:val="bullet"/>
+      <w:lvlText w:val=""/>
+      <w:lvlJc w:val="left"/>
+      <w:pPr>
+        <w:tabs>
+          <w:tab w:val="num" w:pos="2880"/>
+        </w:tabs>
+        <w:ind w:left="2880" w:hanging="360"/>
+      </w:pPr>
+      <w:rPr>
+        <w:rFonts w:ascii="Wingdings" w:hAnsi="Wingdings" w:hint="default"/>
+        <w:sz w:val="20"/>
+      </w:rPr>
+    </w:lvl>
+    <w:lvl w:ilvl="4" w:tentative="1">
+      <w:start w:val="1"/>
+      <w:numFmt w:val="bullet"/>
+      <w:lvlText w:val=""/>
+      <w:lvlJc w:val="left"/>
+      <w:pPr>
+        <w:tabs>
+          <w:tab w:val="num" w:pos="3600"/>
+        </w:tabs>
+        <w:ind w:left="3600" w:hanging="360"/>
+      </w:pPr>
+      <w:rPr>
+        <w:rFonts w:ascii="Wingdings" w:hAnsi="Wingdings" w:hint="default"/>
+        <w:sz w:val="20"/>
+      </w:rPr>
+    </w:lvl>
+    <w:lvl w:ilvl="5" w:tentative="1">
+      <w:start w:val="1"/>
+      <w:numFmt w:val="bullet"/>
+      <w:lvlText w:val=""/>
+      <w:lvlJc w:val="left"/>
+      <w:pPr>
+        <w:tabs>
+          <w:tab w:val="num" w:pos="4320"/>
+        </w:tabs>
+        <w:ind w:left="4320" w:hanging="360"/>
+      </w:pPr>
+      <w:rPr>
+        <w:rFonts w:ascii="Wingdings" w:hAnsi="Wingdings" w:hint="default"/>
+        <w:sz w:val="20"/>
+      </w:rPr>
+    </w:lvl>
+    <w:lvl w:ilvl="6" w:tentative="1">
+      <w:start w:val="1"/>
+      <w:numFmt w:val="bullet"/>
+      <w:lvlText w:val=""/>
+      <w:lvlJc w:val="left"/>
+      <w:pPr>
+        <w:tabs>
+          <w:tab w:val="num" w:pos="5040"/>
+        </w:tabs>
+        <w:ind w:left="5040" w:hanging="360"/>
+      </w:pPr>
+      <w:rPr>
+        <w:rFonts w:ascii="Wingdings" w:hAnsi="Wingdings" w:hint="default"/>
+        <w:sz w:val="20"/>
+      </w:rPr>
+    </w:lvl>
+    <w:lvl w:ilvl="7" w:tentative="1">
+      <w:start w:val="1"/>
+      <w:numFmt w:val="bullet"/>
+      <w:lvlText w:val=""/>
+      <w:lvlJc w:val="left"/>
+      <w:pPr>
+        <w:tabs>
+          <w:tab w:val="num" w:pos="5760"/>
+        </w:tabs>
+        <w:ind w:left="5760" w:hanging="360"/>
+      </w:pPr>
+      <w:rPr>
+        <w:rFonts w:ascii="Wingdings" w:hAnsi="Wingdings" w:hint="default"/>
+        <w:sz w:val="20"/>
+      </w:rPr>
+    </w:lvl>
+    <w:lvl w:ilvl="8" w:tentative="1">
+      <w:start w:val="1"/>
+      <w:numFmt w:val="bullet"/>
+      <w:lvlText w:val=""/>
+      <w:lvlJc w:val="left"/>
+      <w:pPr>
+        <w:tabs>
+          <w:tab w:val="num" w:pos="6480"/>
+        </w:tabs>
+        <w:ind w:left="6480" w:hanging="360"/>
+      </w:pPr>
+      <w:rPr>
+        <w:rFonts w:ascii="Wingdings" w:hAnsi="Wingdings" w:hint="default"/>
+        <w:sz w:val="20"/>
+      </w:rPr>
+    </w:lvl>
+  </w:abstractNum>
+  <w:abstractNum w:abstractNumId="9">
     <w:nsid w:val="3C1F301A"/>
     <w:multiLevelType w:val="multilevel"/>
     <w:tmpl w:val="2FA4F1BC"/>
@@ -11393,7 +14352,156 @@
       </w:pPr>
     </w:lvl>
   </w:abstractNum>
-  <w:abstractNum w:abstractNumId="5">
+  <w:abstractNum w:abstractNumId="10">
+    <w:nsid w:val="44AB1B68"/>
+    <w:multiLevelType w:val="multilevel"/>
+    <w:tmpl w:val="4C56D92C"/>
+    <w:lvl w:ilvl="0">
+      <w:start w:val="1"/>
+      <w:numFmt w:val="bullet"/>
+      <w:lvlText w:val=""/>
+      <w:lvlJc w:val="left"/>
+      <w:pPr>
+        <w:tabs>
+          <w:tab w:val="num" w:pos="720"/>
+        </w:tabs>
+        <w:ind w:left="720" w:hanging="360"/>
+      </w:pPr>
+      <w:rPr>
+        <w:rFonts w:ascii="Symbol" w:hAnsi="Symbol" w:hint="default"/>
+        <w:sz w:val="20"/>
+      </w:rPr>
+    </w:lvl>
+    <w:lvl w:ilvl="1" w:tentative="1">
+      <w:start w:val="1"/>
+      <w:numFmt w:val="bullet"/>
+      <w:lvlText w:val="o"/>
+      <w:lvlJc w:val="left"/>
+      <w:pPr>
+        <w:tabs>
+          <w:tab w:val="num" w:pos="1440"/>
+        </w:tabs>
+        <w:ind w:left="1440" w:hanging="360"/>
+      </w:pPr>
+      <w:rPr>
+        <w:rFonts w:ascii="Courier New" w:hAnsi="Courier New" w:hint="default"/>
+        <w:sz w:val="20"/>
+      </w:rPr>
+    </w:lvl>
+    <w:lvl w:ilvl="2" w:tentative="1">
+      <w:start w:val="1"/>
+      <w:numFmt w:val="bullet"/>
+      <w:lvlText w:val=""/>
+      <w:lvlJc w:val="left"/>
+      <w:pPr>
+        <w:tabs>
+          <w:tab w:val="num" w:pos="2160"/>
+        </w:tabs>
+        <w:ind w:left="2160" w:hanging="360"/>
+      </w:pPr>
+      <w:rPr>
+        <w:rFonts w:ascii="Wingdings" w:hAnsi="Wingdings" w:hint="default"/>
+        <w:sz w:val="20"/>
+      </w:rPr>
+    </w:lvl>
+    <w:lvl w:ilvl="3" w:tentative="1">
+      <w:start w:val="1"/>
+      <w:numFmt w:val="bullet"/>
+      <w:lvlText w:val=""/>
+      <w:lvlJc w:val="left"/>
+      <w:pPr>
+        <w:tabs>
+          <w:tab w:val="num" w:pos="2880"/>
+        </w:tabs>
+        <w:ind w:left="2880" w:hanging="360"/>
+      </w:pPr>
+      <w:rPr>
+        <w:rFonts w:ascii="Wingdings" w:hAnsi="Wingdings" w:hint="default"/>
+        <w:sz w:val="20"/>
+      </w:rPr>
+    </w:lvl>
+    <w:lvl w:ilvl="4" w:tentative="1">
+      <w:start w:val="1"/>
+      <w:numFmt w:val="bullet"/>
+      <w:lvlText w:val=""/>
+      <w:lvlJc w:val="left"/>
+      <w:pPr>
+        <w:tabs>
+          <w:tab w:val="num" w:pos="3600"/>
+        </w:tabs>
+        <w:ind w:left="3600" w:hanging="360"/>
+      </w:pPr>
+      <w:rPr>
+        <w:rFonts w:ascii="Wingdings" w:hAnsi="Wingdings" w:hint="default"/>
+        <w:sz w:val="20"/>
+      </w:rPr>
+    </w:lvl>
+    <w:lvl w:ilvl="5" w:tentative="1">
+      <w:start w:val="1"/>
+      <w:numFmt w:val="bullet"/>
+      <w:lvlText w:val=""/>
+      <w:lvlJc w:val="left"/>
+      <w:pPr>
+        <w:tabs>
+          <w:tab w:val="num" w:pos="4320"/>
+        </w:tabs>
+        <w:ind w:left="4320" w:hanging="360"/>
+      </w:pPr>
+      <w:rPr>
+        <w:rFonts w:ascii="Wingdings" w:hAnsi="Wingdings" w:hint="default"/>
+        <w:sz w:val="20"/>
+      </w:rPr>
+    </w:lvl>
+    <w:lvl w:ilvl="6" w:tentative="1">
+      <w:start w:val="1"/>
+      <w:numFmt w:val="bullet"/>
+      <w:lvlText w:val=""/>
+      <w:lvlJc w:val="left"/>
+      <w:pPr>
+        <w:tabs>
+          <w:tab w:val="num" w:pos="5040"/>
+        </w:tabs>
+        <w:ind w:left="5040" w:hanging="360"/>
+      </w:pPr>
+      <w:rPr>
+        <w:rFonts w:ascii="Wingdings" w:hAnsi="Wingdings" w:hint="default"/>
+        <w:sz w:val="20"/>
+      </w:rPr>
+    </w:lvl>
+    <w:lvl w:ilvl="7" w:tentative="1">
+      <w:start w:val="1"/>
+      <w:numFmt w:val="bullet"/>
+      <w:lvlText w:val=""/>
+      <w:lvlJc w:val="left"/>
+      <w:pPr>
+        <w:tabs>
+          <w:tab w:val="num" w:pos="5760"/>
+        </w:tabs>
+        <w:ind w:left="5760" w:hanging="360"/>
+      </w:pPr>
+      <w:rPr>
+        <w:rFonts w:ascii="Wingdings" w:hAnsi="Wingdings" w:hint="default"/>
+        <w:sz w:val="20"/>
+      </w:rPr>
+    </w:lvl>
+    <w:lvl w:ilvl="8" w:tentative="1">
+      <w:start w:val="1"/>
+      <w:numFmt w:val="bullet"/>
+      <w:lvlText w:val=""/>
+      <w:lvlJc w:val="left"/>
+      <w:pPr>
+        <w:tabs>
+          <w:tab w:val="num" w:pos="6480"/>
+        </w:tabs>
+        <w:ind w:left="6480" w:hanging="360"/>
+      </w:pPr>
+      <w:rPr>
+        <w:rFonts w:ascii="Wingdings" w:hAnsi="Wingdings" w:hint="default"/>
+        <w:sz w:val="20"/>
+      </w:rPr>
+    </w:lvl>
+  </w:abstractNum>
+  <w:abstractNum w:abstractNumId="11">
     <w:nsid w:val="4D3D5134"/>
     <w:multiLevelType w:val="multilevel"/>
     <w:tmpl w:val="EE2CCF98"/>
@@ -11542,10 +14650,10 @@
       </w:rPr>
     </w:lvl>
   </w:abstractNum>
-  <w:abstractNum w:abstractNumId="6">
-    <w:nsid w:val="55A71F56"/>
+  <w:abstractNum w:abstractNumId="12">
+    <w:nsid w:val="4DF61C2C"/>
     <w:multiLevelType w:val="multilevel"/>
-    <w:tmpl w:val="CAD4E122"/>
+    <w:tmpl w:val="19485208"/>
     <w:lvl w:ilvl="0">
       <w:start w:val="1"/>
       <w:numFmt w:val="bullet"/>
@@ -11691,7 +14799,156 @@
       </w:rPr>
     </w:lvl>
   </w:abstractNum>
-  <w:abstractNum w:abstractNumId="7">
+  <w:abstractNum w:abstractNumId="13">
+    <w:nsid w:val="55A71F56"/>
+    <w:multiLevelType w:val="multilevel"/>
+    <w:tmpl w:val="CAD4E122"/>
+    <w:lvl w:ilvl="0">
+      <w:start w:val="1"/>
+      <w:numFmt w:val="bullet"/>
+      <w:lvlText w:val=""/>
+      <w:lvlJc w:val="left"/>
+      <w:pPr>
+        <w:tabs>
+          <w:tab w:val="num" w:pos="720"/>
+        </w:tabs>
+        <w:ind w:left="720" w:hanging="360"/>
+      </w:pPr>
+      <w:rPr>
+        <w:rFonts w:ascii="Symbol" w:hAnsi="Symbol" w:hint="default"/>
+        <w:sz w:val="20"/>
+      </w:rPr>
+    </w:lvl>
+    <w:lvl w:ilvl="1">
+      <w:start w:val="1"/>
+      <w:numFmt w:val="bullet"/>
+      <w:lvlText w:val="o"/>
+      <w:lvlJc w:val="left"/>
+      <w:pPr>
+        <w:tabs>
+          <w:tab w:val="num" w:pos="1440"/>
+        </w:tabs>
+        <w:ind w:left="1440" w:hanging="360"/>
+      </w:pPr>
+      <w:rPr>
+        <w:rFonts w:ascii="Courier New" w:hAnsi="Courier New" w:hint="default"/>
+        <w:sz w:val="20"/>
+      </w:rPr>
+    </w:lvl>
+    <w:lvl w:ilvl="2" w:tentative="1">
+      <w:start w:val="1"/>
+      <w:numFmt w:val="bullet"/>
+      <w:lvlText w:val=""/>
+      <w:lvlJc w:val="left"/>
+      <w:pPr>
+        <w:tabs>
+          <w:tab w:val="num" w:pos="2160"/>
+        </w:tabs>
+        <w:ind w:left="2160" w:hanging="360"/>
+      </w:pPr>
+      <w:rPr>
+        <w:rFonts w:ascii="Wingdings" w:hAnsi="Wingdings" w:hint="default"/>
+        <w:sz w:val="20"/>
+      </w:rPr>
+    </w:lvl>
+    <w:lvl w:ilvl="3" w:tentative="1">
+      <w:start w:val="1"/>
+      <w:numFmt w:val="bullet"/>
+      <w:lvlText w:val=""/>
+      <w:lvlJc w:val="left"/>
+      <w:pPr>
+        <w:tabs>
+          <w:tab w:val="num" w:pos="2880"/>
+        </w:tabs>
+        <w:ind w:left="2880" w:hanging="360"/>
+      </w:pPr>
+      <w:rPr>
+        <w:rFonts w:ascii="Wingdings" w:hAnsi="Wingdings" w:hint="default"/>
+        <w:sz w:val="20"/>
+      </w:rPr>
+    </w:lvl>
+    <w:lvl w:ilvl="4" w:tentative="1">
+      <w:start w:val="1"/>
+      <w:numFmt w:val="bullet"/>
+      <w:lvlText w:val=""/>
+      <w:lvlJc w:val="left"/>
+      <w:pPr>
+        <w:tabs>
+          <w:tab w:val="num" w:pos="3600"/>
+        </w:tabs>
+        <w:ind w:left="3600" w:hanging="360"/>
+      </w:pPr>
+      <w:rPr>
+        <w:rFonts w:ascii="Wingdings" w:hAnsi="Wingdings" w:hint="default"/>
+        <w:sz w:val="20"/>
+      </w:rPr>
+    </w:lvl>
+    <w:lvl w:ilvl="5" w:tentative="1">
+      <w:start w:val="1"/>
+      <w:numFmt w:val="bullet"/>
+      <w:lvlText w:val=""/>
+      <w:lvlJc w:val="left"/>
+      <w:pPr>
+        <w:tabs>
+          <w:tab w:val="num" w:pos="4320"/>
+        </w:tabs>
+        <w:ind w:left="4320" w:hanging="360"/>
+      </w:pPr>
+      <w:rPr>
+        <w:rFonts w:ascii="Wingdings" w:hAnsi="Wingdings" w:hint="default"/>
+        <w:sz w:val="20"/>
+      </w:rPr>
+    </w:lvl>
+    <w:lvl w:ilvl="6" w:tentative="1">
+      <w:start w:val="1"/>
+      <w:numFmt w:val="bullet"/>
+      <w:lvlText w:val=""/>
+      <w:lvlJc w:val="left"/>
+      <w:pPr>
+        <w:tabs>
+          <w:tab w:val="num" w:pos="5040"/>
+        </w:tabs>
+        <w:ind w:left="5040" w:hanging="360"/>
+      </w:pPr>
+      <w:rPr>
+        <w:rFonts w:ascii="Wingdings" w:hAnsi="Wingdings" w:hint="default"/>
+        <w:sz w:val="20"/>
+      </w:rPr>
+    </w:lvl>
+    <w:lvl w:ilvl="7" w:tentative="1">
+      <w:start w:val="1"/>
+      <w:numFmt w:val="bullet"/>
+      <w:lvlText w:val=""/>
+      <w:lvlJc w:val="left"/>
+      <w:pPr>
+        <w:tabs>
+          <w:tab w:val="num" w:pos="5760"/>
+        </w:tabs>
+        <w:ind w:left="5760" w:hanging="360"/>
+      </w:pPr>
+      <w:rPr>
+        <w:rFonts w:ascii="Wingdings" w:hAnsi="Wingdings" w:hint="default"/>
+        <w:sz w:val="20"/>
+      </w:rPr>
+    </w:lvl>
+    <w:lvl w:ilvl="8" w:tentative="1">
+      <w:start w:val="1"/>
+      <w:numFmt w:val="bullet"/>
+      <w:lvlText w:val=""/>
+      <w:lvlJc w:val="left"/>
+      <w:pPr>
+        <w:tabs>
+          <w:tab w:val="num" w:pos="6480"/>
+        </w:tabs>
+        <w:ind w:left="6480" w:hanging="360"/>
+      </w:pPr>
+      <w:rPr>
+        <w:rFonts w:ascii="Wingdings" w:hAnsi="Wingdings" w:hint="default"/>
+        <w:sz w:val="20"/>
+      </w:rPr>
+    </w:lvl>
+  </w:abstractNum>
+  <w:abstractNum w:abstractNumId="14">
     <w:nsid w:val="599E4E74"/>
     <w:multiLevelType w:val="multilevel"/>
     <w:tmpl w:val="004E0194"/>
@@ -11840,10 +15097,10 @@
       </w:rPr>
     </w:lvl>
   </w:abstractNum>
-  <w:abstractNum w:abstractNumId="8">
-    <w:nsid w:val="7F89773F"/>
+  <w:abstractNum w:abstractNumId="15">
+    <w:nsid w:val="72847894"/>
     <w:multiLevelType w:val="multilevel"/>
-    <w:tmpl w:val="161A688E"/>
+    <w:tmpl w:val="12FCB7D0"/>
     <w:lvl w:ilvl="0">
       <w:start w:val="1"/>
       <w:numFmt w:val="bullet"/>
@@ -11989,32 +15246,357 @@
       </w:rPr>
     </w:lvl>
   </w:abstractNum>
+  <w:abstractNum w:abstractNumId="16">
+    <w:nsid w:val="7731602E"/>
+    <w:multiLevelType w:val="multilevel"/>
+    <w:tmpl w:val="33361118"/>
+    <w:lvl w:ilvl="0">
+      <w:start w:val="1"/>
+      <w:numFmt w:val="bullet"/>
+      <w:lvlText w:val=""/>
+      <w:lvlJc w:val="left"/>
+      <w:pPr>
+        <w:tabs>
+          <w:tab w:val="num" w:pos="720"/>
+        </w:tabs>
+        <w:ind w:left="720" w:hanging="360"/>
+      </w:pPr>
+      <w:rPr>
+        <w:rFonts w:ascii="Symbol" w:hAnsi="Symbol" w:hint="default"/>
+        <w:sz w:val="20"/>
+      </w:rPr>
+    </w:lvl>
+    <w:lvl w:ilvl="1" w:tentative="1">
+      <w:start w:val="1"/>
+      <w:numFmt w:val="bullet"/>
+      <w:lvlText w:val="o"/>
+      <w:lvlJc w:val="left"/>
+      <w:pPr>
+        <w:tabs>
+          <w:tab w:val="num" w:pos="1440"/>
+        </w:tabs>
+        <w:ind w:left="1440" w:hanging="360"/>
+      </w:pPr>
+      <w:rPr>
+        <w:rFonts w:ascii="Courier New" w:hAnsi="Courier New" w:hint="default"/>
+        <w:sz w:val="20"/>
+      </w:rPr>
+    </w:lvl>
+    <w:lvl w:ilvl="2" w:tentative="1">
+      <w:start w:val="1"/>
+      <w:numFmt w:val="bullet"/>
+      <w:lvlText w:val=""/>
+      <w:lvlJc w:val="left"/>
+      <w:pPr>
+        <w:tabs>
+          <w:tab w:val="num" w:pos="2160"/>
+        </w:tabs>
+        <w:ind w:left="2160" w:hanging="360"/>
+      </w:pPr>
+      <w:rPr>
+        <w:rFonts w:ascii="Wingdings" w:hAnsi="Wingdings" w:hint="default"/>
+        <w:sz w:val="20"/>
+      </w:rPr>
+    </w:lvl>
+    <w:lvl w:ilvl="3" w:tentative="1">
+      <w:start w:val="1"/>
+      <w:numFmt w:val="bullet"/>
+      <w:lvlText w:val=""/>
+      <w:lvlJc w:val="left"/>
+      <w:pPr>
+        <w:tabs>
+          <w:tab w:val="num" w:pos="2880"/>
+        </w:tabs>
+        <w:ind w:left="2880" w:hanging="360"/>
+      </w:pPr>
+      <w:rPr>
+        <w:rFonts w:ascii="Wingdings" w:hAnsi="Wingdings" w:hint="default"/>
+        <w:sz w:val="20"/>
+      </w:rPr>
+    </w:lvl>
+    <w:lvl w:ilvl="4" w:tentative="1">
+      <w:start w:val="1"/>
+      <w:numFmt w:val="bullet"/>
+      <w:lvlText w:val=""/>
+      <w:lvlJc w:val="left"/>
+      <w:pPr>
+        <w:tabs>
+          <w:tab w:val="num" w:pos="3600"/>
+        </w:tabs>
+        <w:ind w:left="3600" w:hanging="360"/>
+      </w:pPr>
+      <w:rPr>
+        <w:rFonts w:ascii="Wingdings" w:hAnsi="Wingdings" w:hint="default"/>
+        <w:sz w:val="20"/>
+      </w:rPr>
+    </w:lvl>
+    <w:lvl w:ilvl="5" w:tentative="1">
+      <w:start w:val="1"/>
+      <w:numFmt w:val="bullet"/>
+      <w:lvlText w:val=""/>
+      <w:lvlJc w:val="left"/>
+      <w:pPr>
+        <w:tabs>
+          <w:tab w:val="num" w:pos="4320"/>
+        </w:tabs>
+        <w:ind w:left="4320" w:hanging="360"/>
+      </w:pPr>
+      <w:rPr>
+        <w:rFonts w:ascii="Wingdings" w:hAnsi="Wingdings" w:hint="default"/>
+        <w:sz w:val="20"/>
+      </w:rPr>
+    </w:lvl>
+    <w:lvl w:ilvl="6" w:tentative="1">
+      <w:start w:val="1"/>
+      <w:numFmt w:val="bullet"/>
+      <w:lvlText w:val=""/>
+      <w:lvlJc w:val="left"/>
+      <w:pPr>
+        <w:tabs>
+          <w:tab w:val="num" w:pos="5040"/>
+        </w:tabs>
+        <w:ind w:left="5040" w:hanging="360"/>
+      </w:pPr>
+      <w:rPr>
+        <w:rFonts w:ascii="Wingdings" w:hAnsi="Wingdings" w:hint="default"/>
+        <w:sz w:val="20"/>
+      </w:rPr>
+    </w:lvl>
+    <w:lvl w:ilvl="7" w:tentative="1">
+      <w:start w:val="1"/>
+      <w:numFmt w:val="bullet"/>
+      <w:lvlText w:val=""/>
+      <w:lvlJc w:val="left"/>
+      <w:pPr>
+        <w:tabs>
+          <w:tab w:val="num" w:pos="5760"/>
+        </w:tabs>
+        <w:ind w:left="5760" w:hanging="360"/>
+      </w:pPr>
+      <w:rPr>
+        <w:rFonts w:ascii="Wingdings" w:hAnsi="Wingdings" w:hint="default"/>
+        <w:sz w:val="20"/>
+      </w:rPr>
+    </w:lvl>
+    <w:lvl w:ilvl="8" w:tentative="1">
+      <w:start w:val="1"/>
+      <w:numFmt w:val="bullet"/>
+      <w:lvlText w:val=""/>
+      <w:lvlJc w:val="left"/>
+      <w:pPr>
+        <w:tabs>
+          <w:tab w:val="num" w:pos="6480"/>
+        </w:tabs>
+        <w:ind w:left="6480" w:hanging="360"/>
+      </w:pPr>
+      <w:rPr>
+        <w:rFonts w:ascii="Wingdings" w:hAnsi="Wingdings" w:hint="default"/>
+        <w:sz w:val="20"/>
+      </w:rPr>
+    </w:lvl>
+  </w:abstractNum>
+  <w:abstractNum w:abstractNumId="17">
+    <w:nsid w:val="7F89773F"/>
+    <w:multiLevelType w:val="multilevel"/>
+    <w:tmpl w:val="161A688E"/>
+    <w:lvl w:ilvl="0">
+      <w:start w:val="1"/>
+      <w:numFmt w:val="bullet"/>
+      <w:lvlText w:val=""/>
+      <w:lvlJc w:val="left"/>
+      <w:pPr>
+        <w:tabs>
+          <w:tab w:val="num" w:pos="720"/>
+        </w:tabs>
+        <w:ind w:left="720" w:hanging="360"/>
+      </w:pPr>
+      <w:rPr>
+        <w:rFonts w:ascii="Symbol" w:hAnsi="Symbol" w:hint="default"/>
+        <w:sz w:val="20"/>
+      </w:rPr>
+    </w:lvl>
+    <w:lvl w:ilvl="1" w:tentative="1">
+      <w:start w:val="1"/>
+      <w:numFmt w:val="bullet"/>
+      <w:lvlText w:val="o"/>
+      <w:lvlJc w:val="left"/>
+      <w:pPr>
+        <w:tabs>
+          <w:tab w:val="num" w:pos="1440"/>
+        </w:tabs>
+        <w:ind w:left="1440" w:hanging="360"/>
+      </w:pPr>
+      <w:rPr>
+        <w:rFonts w:ascii="Courier New" w:hAnsi="Courier New" w:hint="default"/>
+        <w:sz w:val="20"/>
+      </w:rPr>
+    </w:lvl>
+    <w:lvl w:ilvl="2" w:tentative="1">
+      <w:start w:val="1"/>
+      <w:numFmt w:val="bullet"/>
+      <w:lvlText w:val=""/>
+      <w:lvlJc w:val="left"/>
+      <w:pPr>
+        <w:tabs>
+          <w:tab w:val="num" w:pos="2160"/>
+        </w:tabs>
+        <w:ind w:left="2160" w:hanging="360"/>
+      </w:pPr>
+      <w:rPr>
+        <w:rFonts w:ascii="Wingdings" w:hAnsi="Wingdings" w:hint="default"/>
+        <w:sz w:val="20"/>
+      </w:rPr>
+    </w:lvl>
+    <w:lvl w:ilvl="3" w:tentative="1">
+      <w:start w:val="1"/>
+      <w:numFmt w:val="bullet"/>
+      <w:lvlText w:val=""/>
+      <w:lvlJc w:val="left"/>
+      <w:pPr>
+        <w:tabs>
+          <w:tab w:val="num" w:pos="2880"/>
+        </w:tabs>
+        <w:ind w:left="2880" w:hanging="360"/>
+      </w:pPr>
+      <w:rPr>
+        <w:rFonts w:ascii="Wingdings" w:hAnsi="Wingdings" w:hint="default"/>
+        <w:sz w:val="20"/>
+      </w:rPr>
+    </w:lvl>
+    <w:lvl w:ilvl="4" w:tentative="1">
+      <w:start w:val="1"/>
+      <w:numFmt w:val="bullet"/>
+      <w:lvlText w:val=""/>
+      <w:lvlJc w:val="left"/>
+      <w:pPr>
+        <w:tabs>
+          <w:tab w:val="num" w:pos="3600"/>
+        </w:tabs>
+        <w:ind w:left="3600" w:hanging="360"/>
+      </w:pPr>
+      <w:rPr>
+        <w:rFonts w:ascii="Wingdings" w:hAnsi="Wingdings" w:hint="default"/>
+        <w:sz w:val="20"/>
+      </w:rPr>
+    </w:lvl>
+    <w:lvl w:ilvl="5" w:tentative="1">
+      <w:start w:val="1"/>
+      <w:numFmt w:val="bullet"/>
+      <w:lvlText w:val=""/>
+      <w:lvlJc w:val="left"/>
+      <w:pPr>
+        <w:tabs>
+          <w:tab w:val="num" w:pos="4320"/>
+        </w:tabs>
+        <w:ind w:left="4320" w:hanging="360"/>
+      </w:pPr>
+      <w:rPr>
+        <w:rFonts w:ascii="Wingdings" w:hAnsi="Wingdings" w:hint="default"/>
+        <w:sz w:val="20"/>
+      </w:rPr>
+    </w:lvl>
+    <w:lvl w:ilvl="6" w:tentative="1">
+      <w:start w:val="1"/>
+      <w:numFmt w:val="bullet"/>
+      <w:lvlText w:val=""/>
+      <w:lvlJc w:val="left"/>
+      <w:pPr>
+        <w:tabs>
+          <w:tab w:val="num" w:pos="5040"/>
+        </w:tabs>
+        <w:ind w:left="5040" w:hanging="360"/>
+      </w:pPr>
+      <w:rPr>
+        <w:rFonts w:ascii="Wingdings" w:hAnsi="Wingdings" w:hint="default"/>
+        <w:sz w:val="20"/>
+      </w:rPr>
+    </w:lvl>
+    <w:lvl w:ilvl="7" w:tentative="1">
+      <w:start w:val="1"/>
+      <w:numFmt w:val="bullet"/>
+      <w:lvlText w:val=""/>
+      <w:lvlJc w:val="left"/>
+      <w:pPr>
+        <w:tabs>
+          <w:tab w:val="num" w:pos="5760"/>
+        </w:tabs>
+        <w:ind w:left="5760" w:hanging="360"/>
+      </w:pPr>
+      <w:rPr>
+        <w:rFonts w:ascii="Wingdings" w:hAnsi="Wingdings" w:hint="default"/>
+        <w:sz w:val="20"/>
+      </w:rPr>
+    </w:lvl>
+    <w:lvl w:ilvl="8" w:tentative="1">
+      <w:start w:val="1"/>
+      <w:numFmt w:val="bullet"/>
+      <w:lvlText w:val=""/>
+      <w:lvlJc w:val="left"/>
+      <w:pPr>
+        <w:tabs>
+          <w:tab w:val="num" w:pos="6480"/>
+        </w:tabs>
+        <w:ind w:left="6480" w:hanging="360"/>
+      </w:pPr>
+      <w:rPr>
+        <w:rFonts w:ascii="Wingdings" w:hAnsi="Wingdings" w:hint="default"/>
+        <w:sz w:val="20"/>
+      </w:rPr>
+    </w:lvl>
+  </w:abstractNum>
   <w:num w:numId="1">
+    <w:abstractNumId w:val="5"/>
+  </w:num>
+  <w:num w:numId="2">
+    <w:abstractNumId w:val="14"/>
+  </w:num>
+  <w:num w:numId="3">
+    <w:abstractNumId w:val="9"/>
+  </w:num>
+  <w:num w:numId="4">
+    <w:abstractNumId w:val="4"/>
+  </w:num>
+  <w:num w:numId="5">
     <w:abstractNumId w:val="3"/>
   </w:num>
-  <w:num w:numId="2">
-    <w:abstractNumId w:val="7"/>
-  </w:num>
-  <w:num w:numId="3">
-    <w:abstractNumId w:val="4"/>
-  </w:num>
-  <w:num w:numId="4">
-    <w:abstractNumId w:val="2"/>
-  </w:num>
-  <w:num w:numId="5">
-    <w:abstractNumId w:val="1"/>
-  </w:num>
   <w:num w:numId="6">
-    <w:abstractNumId w:val="6"/>
+    <w:abstractNumId w:val="13"/>
   </w:num>
   <w:num w:numId="7">
-    <w:abstractNumId w:val="5"/>
+    <w:abstractNumId w:val="11"/>
   </w:num>
   <w:num w:numId="8">
     <w:abstractNumId w:val="0"/>
   </w:num>
   <w:num w:numId="9">
+    <w:abstractNumId w:val="17"/>
+  </w:num>
+  <w:num w:numId="10">
+    <w:abstractNumId w:val="12"/>
+  </w:num>
+  <w:num w:numId="11">
+    <w:abstractNumId w:val="10"/>
+  </w:num>
+  <w:num w:numId="12">
+    <w:abstractNumId w:val="15"/>
+  </w:num>
+  <w:num w:numId="13">
+    <w:abstractNumId w:val="2"/>
+  </w:num>
+  <w:num w:numId="14">
+    <w:abstractNumId w:val="16"/>
+  </w:num>
+  <w:num w:numId="15">
+    <w:abstractNumId w:val="1"/>
+  </w:num>
+  <w:num w:numId="16">
     <w:abstractNumId w:val="8"/>
+  </w:num>
+  <w:num w:numId="17">
+    <w:abstractNumId w:val="7"/>
+  </w:num>
+  <w:num w:numId="18">
+    <w:abstractNumId w:val="6"/>
   </w:num>
 </w:numbering>
 </file>
@@ -12178,6 +15760,29 @@
   <w:style w:type="paragraph" w:default="1" w:styleId="Normal">
     <w:name w:val="Normal"/>
     <w:qFormat/>
+  </w:style>
+  <w:style w:type="paragraph" w:styleId="Heading1">
+    <w:name w:val="heading 1"/>
+    <w:basedOn w:val="Normal"/>
+    <w:next w:val="Normal"/>
+    <w:link w:val="Heading1Char"/>
+    <w:uiPriority w:val="9"/>
+    <w:qFormat/>
+    <w:rsid w:val="00C16AC3"/>
+    <w:pPr>
+      <w:keepNext/>
+      <w:keepLines/>
+      <w:spacing w:before="480" w:after="0"/>
+      <w:outlineLvl w:val="0"/>
+    </w:pPr>
+    <w:rPr>
+      <w:rFonts w:asciiTheme="majorHAnsi" w:eastAsiaTheme="majorEastAsia" w:hAnsiTheme="majorHAnsi" w:cstheme="majorBidi"/>
+      <w:b/>
+      <w:bCs/>
+      <w:color w:val="365F91" w:themeColor="accent1" w:themeShade="BF"/>
+      <w:sz w:val="28"/>
+      <w:szCs w:val="28"/>
+    </w:rPr>
   </w:style>
   <w:style w:type="paragraph" w:styleId="Heading3">
     <w:name w:val="heading 3"/>
@@ -12332,6 +15937,21 @@
       <w:lang w:bidi="mr-IN"/>
     </w:rPr>
   </w:style>
+  <w:style w:type="character" w:customStyle="1" w:styleId="Heading1Char">
+    <w:name w:val="Heading 1 Char"/>
+    <w:basedOn w:val="DefaultParagraphFont"/>
+    <w:link w:val="Heading1"/>
+    <w:uiPriority w:val="9"/>
+    <w:rsid w:val="00C16AC3"/>
+    <w:rPr>
+      <w:rFonts w:asciiTheme="majorHAnsi" w:eastAsiaTheme="majorEastAsia" w:hAnsiTheme="majorHAnsi" w:cstheme="majorBidi"/>
+      <w:b/>
+      <w:bCs/>
+      <w:color w:val="365F91" w:themeColor="accent1" w:themeShade="BF"/>
+      <w:sz w:val="28"/>
+      <w:szCs w:val="28"/>
+    </w:rPr>
+  </w:style>
 </w:styles>
 </file>
 
@@ -12494,6 +16114,29 @@
   <w:style w:type="paragraph" w:default="1" w:styleId="Normal">
     <w:name w:val="Normal"/>
     <w:qFormat/>
+  </w:style>
+  <w:style w:type="paragraph" w:styleId="Heading1">
+    <w:name w:val="heading 1"/>
+    <w:basedOn w:val="Normal"/>
+    <w:next w:val="Normal"/>
+    <w:link w:val="Heading1Char"/>
+    <w:uiPriority w:val="9"/>
+    <w:qFormat/>
+    <w:rsid w:val="00C16AC3"/>
+    <w:pPr>
+      <w:keepNext/>
+      <w:keepLines/>
+      <w:spacing w:before="480" w:after="0"/>
+      <w:outlineLvl w:val="0"/>
+    </w:pPr>
+    <w:rPr>
+      <w:rFonts w:asciiTheme="majorHAnsi" w:eastAsiaTheme="majorEastAsia" w:hAnsiTheme="majorHAnsi" w:cstheme="majorBidi"/>
+      <w:b/>
+      <w:bCs/>
+      <w:color w:val="365F91" w:themeColor="accent1" w:themeShade="BF"/>
+      <w:sz w:val="28"/>
+      <w:szCs w:val="28"/>
+    </w:rPr>
   </w:style>
   <w:style w:type="paragraph" w:styleId="Heading3">
     <w:name w:val="heading 3"/>
@@ -12646,6 +16289,21 @@
       <w:sz w:val="20"/>
       <w:szCs w:val="20"/>
       <w:lang w:bidi="mr-IN"/>
+    </w:rPr>
+  </w:style>
+  <w:style w:type="character" w:customStyle="1" w:styleId="Heading1Char">
+    <w:name w:val="Heading 1 Char"/>
+    <w:basedOn w:val="DefaultParagraphFont"/>
+    <w:link w:val="Heading1"/>
+    <w:uiPriority w:val="9"/>
+    <w:rsid w:val="00C16AC3"/>
+    <w:rPr>
+      <w:rFonts w:asciiTheme="majorHAnsi" w:eastAsiaTheme="majorEastAsia" w:hAnsiTheme="majorHAnsi" w:cstheme="majorBidi"/>
+      <w:b/>
+      <w:bCs/>
+      <w:color w:val="365F91" w:themeColor="accent1" w:themeShade="BF"/>
+      <w:sz w:val="28"/>
+      <w:szCs w:val="28"/>
     </w:rPr>
   </w:style>
 </w:styles>

</xml_diff>